<commit_message>
finished lab4 i think
</commit_message>
<xml_diff>
--- a/Lab4/Lab4.docx
+++ b/Lab4/Lab4.docx
@@ -42,7 +42,7 @@
         <w:t xml:space="preserve">400517273</w:t>
       </w:r>
     </w:p>
-    <w:bookmarkStart w:id="31" w:name="lecture-12"/>
+    <w:bookmarkStart w:id="41" w:name="lecture-12"/>
     <w:p>
       <w:pPr>
         <w:pStyle w:val="Heading1"/>
@@ -1153,8 +1153,3232 @@
         </w:drawing>
       </w:r>
     </w:p>
+    <w:p>
+      <w:pPr>
+        <w:pStyle w:val="BodyText"/>
+      </w:pPr>
+      <w:r>
+        <w:t xml:space="preserve">Assignment 1: Valid since Newton’s third law is applied here.</w:t>
+      </w:r>
+    </w:p>
+    <w:p>
+      <w:pPr>
+        <w:pStyle w:val="BodyText"/>
+      </w:pPr>
+      <w:r>
+        <w:t xml:space="preserve">Assignment 2: Invalid since the sheer force at one point does not oppose the sheer force at another point.</w:t>
+      </w:r>
+      <w:r>
+        <w:t xml:space="preserve"> </w:t>
+      </w:r>
+      <w:r>
+        <w:t xml:space="preserve">Violates Newton’s third law.</w:t>
+      </w:r>
+    </w:p>
+    <w:p>
+      <w:pPr>
+        <w:pStyle w:val="BodyText"/>
+      </w:pPr>
+      <w:r>
+        <w:t xml:space="preserve">Assignment 3: Invalid since the Moment’s are both clockwise and do not oppose each other.</w:t>
+      </w:r>
+    </w:p>
+    <w:p>
+      <w:pPr>
+        <w:pStyle w:val="BodyText"/>
+      </w:pPr>
+      <w:r>
+        <w:t xml:space="preserve">Assignment 4: Valid since Newton’s 3rd law is applied here.</w:t>
+      </w:r>
+    </w:p>
+    <w:p>
+      <w:pPr>
+        <w:pStyle w:val="BodyText"/>
+      </w:pPr>
+      <w:r>
+        <w:t xml:space="preserve">Reflection: In this lecture, we learned about how to solve for internal forces in a system by first solving for the system as a whole and then solving for the internal forces. This is a very useful technique that can be used to solve for internal forces in a system.</w:t>
+      </w:r>
+    </w:p>
     <w:bookmarkEnd w:id="30"/>
-    <w:bookmarkEnd w:id="31"/>
+    <w:bookmarkStart w:id="40" w:name="question-bank-problems"/>
+    <w:p>
+      <w:pPr>
+        <w:pStyle w:val="Heading2"/>
+      </w:pPr>
+      <w:r>
+        <w:t xml:space="preserve">Question Bank Problems</w:t>
+      </w:r>
+    </w:p>
+    <w:p>
+      <w:pPr>
+        <w:pStyle w:val="FirstParagraph"/>
+      </w:pPr>
+      <w:r>
+        <w:drawing>
+          <wp:inline>
+            <wp:extent cx="5334000" cy="462131"/>
+            <wp:effectExtent b="0" l="0" r="0" t="0"/>
+            <wp:docPr descr="image" title="" id="32" name="Picture"/>
+            <a:graphic>
+              <a:graphicData uri="http://schemas.openxmlformats.org/drawingml/2006/picture">
+                <pic:pic>
+                  <pic:nvPicPr>
+                    <pic:cNvPr descr="l12-pbq1.png" id="33" name="Picture"/>
+                    <pic:cNvPicPr>
+                      <a:picLocks noChangeArrowheads="1" noChangeAspect="1"/>
+                    </pic:cNvPicPr>
+                  </pic:nvPicPr>
+                  <pic:blipFill>
+                    <a:blip r:embed="rId31"/>
+                    <a:stretch>
+                      <a:fillRect/>
+                    </a:stretch>
+                  </pic:blipFill>
+                  <pic:spPr bwMode="auto">
+                    <a:xfrm>
+                      <a:off x="0" y="0"/>
+                      <a:ext cx="5334000" cy="462131"/>
+                    </a:xfrm>
+                    <a:prstGeom prst="rect">
+                      <a:avLst/>
+                    </a:prstGeom>
+                    <a:noFill/>
+                    <a:ln w="9525">
+                      <a:noFill/>
+                      <a:headEnd/>
+                      <a:tailEnd/>
+                    </a:ln>
+                  </pic:spPr>
+                </pic:pic>
+              </a:graphicData>
+            </a:graphic>
+          </wp:inline>
+        </w:drawing>
+      </w:r>
+    </w:p>
+    <w:p>
+      <w:pPr>
+        <w:pStyle w:val="BodyText"/>
+      </w:pPr>
+      <w:r>
+        <w:drawing>
+          <wp:inline>
+            <wp:extent cx="2879999" cy="6554482"/>
+            <wp:effectExtent b="0" l="0" r="0" t="0"/>
+            <wp:docPr descr="image" title="" id="35" name="Picture"/>
+            <a:graphic>
+              <a:graphicData uri="http://schemas.openxmlformats.org/drawingml/2006/picture">
+                <pic:pic>
+                  <pic:nvPicPr>
+                    <pic:cNvPr descr="l12-pbq2.png" id="36" name="Picture"/>
+                    <pic:cNvPicPr>
+                      <a:picLocks noChangeArrowheads="1" noChangeAspect="1"/>
+                    </pic:cNvPicPr>
+                  </pic:nvPicPr>
+                  <pic:blipFill>
+                    <a:blip r:embed="rId34"/>
+                    <a:stretch>
+                      <a:fillRect/>
+                    </a:stretch>
+                  </pic:blipFill>
+                  <pic:spPr bwMode="auto">
+                    <a:xfrm>
+                      <a:off x="0" y="0"/>
+                      <a:ext cx="2879999" cy="6554482"/>
+                    </a:xfrm>
+                    <a:prstGeom prst="rect">
+                      <a:avLst/>
+                    </a:prstGeom>
+                    <a:noFill/>
+                    <a:ln w="9525">
+                      <a:noFill/>
+                      <a:headEnd/>
+                      <a:tailEnd/>
+                    </a:ln>
+                  </pic:spPr>
+                </pic:pic>
+              </a:graphicData>
+            </a:graphic>
+          </wp:inline>
+        </w:drawing>
+      </w:r>
+    </w:p>
+    <w:p>
+      <w:pPr>
+        <w:pStyle w:val="BodyText"/>
+      </w:pPr>
+      <w:r>
+        <w:t xml:space="preserve">When solving this problem in our Maple code, we can assume that, at point B, the normal is upwards, the sheer force is to the right, and the moment is into the page.</w:t>
+      </w:r>
+      <w:r>
+        <w:t xml:space="preserve"> </w:t>
+      </w:r>
+      <w:r>
+        <w:t xml:space="preserve">These points are arbitrary since if we assume the opposite, we will get the same answer but with the opposite sign.</w:t>
+      </w:r>
+      <w:r>
+        <w:t xml:space="preserve"> </w:t>
+      </w:r>
+      <w:r>
+        <w:t xml:space="preserve">With these facts, we can write out our Maple code as follows:</w:t>
+      </w:r>
+    </w:p>
+    <w:p>
+      <w:pPr>
+        <w:pStyle w:val="SourceCode"/>
+      </w:pPr>
+      <w:r>
+        <w:rPr>
+          <w:rStyle w:val="VariableTok"/>
+        </w:rPr>
+        <w:t xml:space="preserve">restart</w:t>
+      </w:r>
+      <w:r>
+        <w:rPr>
+          <w:rStyle w:val="OperatorTok"/>
+        </w:rPr>
+        <w:t xml:space="preserve">:</w:t>
+      </w:r>
+      <w:r>
+        <w:br/>
+      </w:r>
+      <w:r>
+        <w:rPr>
+          <w:rStyle w:val="VariableTok"/>
+        </w:rPr>
+        <w:t xml:space="preserve">solve</w:t>
+      </w:r>
+      <w:r>
+        <w:rPr>
+          <w:rStyle w:val="NormalTok"/>
+        </w:rPr>
+        <w:t xml:space="preserve">([</w:t>
+      </w:r>
+      <w:r>
+        <w:br/>
+      </w:r>
+      <w:r>
+        <w:rPr>
+          <w:rStyle w:val="OperatorTok"/>
+        </w:rPr>
+        <w:t xml:space="preserve">-</w:t>
+      </w:r>
+      <w:r>
+        <w:rPr>
+          <w:rStyle w:val="FloatTok"/>
+        </w:rPr>
+        <w:t xml:space="preserve">2.5</w:t>
+      </w:r>
+      <w:r>
+        <w:rPr>
+          <w:rStyle w:val="OperatorTok"/>
+        </w:rPr>
+        <w:t xml:space="preserve">-</w:t>
+      </w:r>
+      <w:r>
+        <w:rPr>
+          <w:rStyle w:val="FloatTok"/>
+        </w:rPr>
+        <w:t xml:space="preserve">5</w:t>
+      </w:r>
+      <w:r>
+        <w:rPr>
+          <w:rStyle w:val="OperatorTok"/>
+        </w:rPr>
+        <w:t xml:space="preserve">+</w:t>
+      </w:r>
+      <w:r>
+        <w:rPr>
+          <w:rStyle w:val="VariableTok"/>
+        </w:rPr>
+        <w:t xml:space="preserve">N</w:t>
+      </w:r>
+      <w:r>
+        <w:rPr>
+          <w:rStyle w:val="OperatorTok"/>
+        </w:rPr>
+        <w:t xml:space="preserve">,</w:t>
+      </w:r>
+      <w:r>
+        <w:br/>
+      </w:r>
+      <w:r>
+        <w:rPr>
+          <w:rStyle w:val="FloatTok"/>
+        </w:rPr>
+        <w:t xml:space="preserve">0.8</w:t>
+      </w:r>
+      <w:r>
+        <w:rPr>
+          <w:rStyle w:val="OperatorTok"/>
+        </w:rPr>
+        <w:t xml:space="preserve">-</w:t>
+      </w:r>
+      <w:r>
+        <w:rPr>
+          <w:rStyle w:val="FloatTok"/>
+        </w:rPr>
+        <w:t xml:space="preserve">0.4</w:t>
+      </w:r>
+      <w:r>
+        <w:rPr>
+          <w:rStyle w:val="OperatorTok"/>
+        </w:rPr>
+        <w:t xml:space="preserve">*</w:t>
+      </w:r>
+      <w:r>
+        <w:rPr>
+          <w:rStyle w:val="FloatTok"/>
+        </w:rPr>
+        <w:t xml:space="preserve">2.5</w:t>
+      </w:r>
+      <w:r>
+        <w:rPr>
+          <w:rStyle w:val="OperatorTok"/>
+        </w:rPr>
+        <w:t xml:space="preserve">-</w:t>
+      </w:r>
+      <w:r>
+        <w:rPr>
+          <w:rStyle w:val="VariableTok"/>
+        </w:rPr>
+        <w:t xml:space="preserve">M</w:t>
+      </w:r>
+      <w:r>
+        <w:rPr>
+          <w:rStyle w:val="OperatorTok"/>
+        </w:rPr>
+        <w:t xml:space="preserve">,</w:t>
+      </w:r>
+      <w:r>
+        <w:br/>
+      </w:r>
+      <w:r>
+        <w:rPr>
+          <w:rStyle w:val="VariableTok"/>
+        </w:rPr>
+        <w:t xml:space="preserve">V</w:t>
+      </w:r>
+      <w:r>
+        <w:rPr>
+          <w:rStyle w:val="NormalTok"/>
+        </w:rPr>
+        <w:t xml:space="preserve">]</w:t>
+      </w:r>
+      <w:r>
+        <w:rPr>
+          <w:rStyle w:val="OperatorTok"/>
+        </w:rPr>
+        <w:t xml:space="preserve">,</w:t>
+      </w:r>
+      <w:r>
+        <w:rPr>
+          <w:rStyle w:val="NormalTok"/>
+        </w:rPr>
+        <w:t xml:space="preserve"> [</w:t>
+      </w:r>
+      <w:r>
+        <w:rPr>
+          <w:rStyle w:val="VariableTok"/>
+        </w:rPr>
+        <w:t xml:space="preserve">V</w:t>
+      </w:r>
+      <w:r>
+        <w:rPr>
+          <w:rStyle w:val="OperatorTok"/>
+        </w:rPr>
+        <w:t xml:space="preserve">,</w:t>
+      </w:r>
+      <w:r>
+        <w:rPr>
+          <w:rStyle w:val="VariableTok"/>
+        </w:rPr>
+        <w:t xml:space="preserve">N</w:t>
+      </w:r>
+      <w:r>
+        <w:rPr>
+          <w:rStyle w:val="OperatorTok"/>
+        </w:rPr>
+        <w:t xml:space="preserve">,</w:t>
+      </w:r>
+      <w:r>
+        <w:rPr>
+          <w:rStyle w:val="VariableTok"/>
+        </w:rPr>
+        <w:t xml:space="preserve">M</w:t>
+      </w:r>
+      <w:r>
+        <w:rPr>
+          <w:rStyle w:val="NormalTok"/>
+        </w:rPr>
+        <w:t xml:space="preserve">])</w:t>
+      </w:r>
+      <w:r>
+        <w:rPr>
+          <w:rStyle w:val="OperatorTok"/>
+        </w:rPr>
+        <w:t xml:space="preserve">;</w:t>
+      </w:r>
+    </w:p>
+    <w:p>
+      <w:pPr>
+        <w:pStyle w:val="FirstParagraph"/>
+      </w:pPr>
+      <w:r>
+        <w:drawing>
+          <wp:inline>
+            <wp:extent cx="5334000" cy="416910"/>
+            <wp:effectExtent b="0" l="0" r="0" t="0"/>
+            <wp:docPr descr="image" title="" id="38" name="Picture"/>
+            <a:graphic>
+              <a:graphicData uri="http://schemas.openxmlformats.org/drawingml/2006/picture">
+                <pic:pic>
+                  <pic:nvPicPr>
+                    <pic:cNvPr descr="l12-pbq-o.png" id="39" name="Picture"/>
+                    <pic:cNvPicPr>
+                      <a:picLocks noChangeArrowheads="1" noChangeAspect="1"/>
+                    </pic:cNvPicPr>
+                  </pic:nvPicPr>
+                  <pic:blipFill>
+                    <a:blip r:embed="rId37"/>
+                    <a:stretch>
+                      <a:fillRect/>
+                    </a:stretch>
+                  </pic:blipFill>
+                  <pic:spPr bwMode="auto">
+                    <a:xfrm>
+                      <a:off x="0" y="0"/>
+                      <a:ext cx="5334000" cy="416910"/>
+                    </a:xfrm>
+                    <a:prstGeom prst="rect">
+                      <a:avLst/>
+                    </a:prstGeom>
+                    <a:noFill/>
+                    <a:ln w="9525">
+                      <a:noFill/>
+                      <a:headEnd/>
+                      <a:tailEnd/>
+                    </a:ln>
+                  </pic:spPr>
+                </pic:pic>
+              </a:graphicData>
+            </a:graphic>
+          </wp:inline>
+        </w:drawing>
+      </w:r>
+    </w:p>
+    <w:p>
+      <w:pPr>
+        <w:pStyle w:val="BodyText"/>
+      </w:pPr>
+      <w:r>
+        <w:t xml:space="preserve">We can see that the sheer force is 0 N, the normal force is 7.5 N upwards, and the moment is 0.2 N*m out of the page.</w:t>
+      </w:r>
+    </w:p>
+    <w:bookmarkEnd w:id="40"/>
+    <w:bookmarkEnd w:id="41"/>
+    <w:bookmarkStart w:id="63" w:name="lecture-13"/>
+    <w:p>
+      <w:pPr>
+        <w:pStyle w:val="Heading1"/>
+      </w:pPr>
+      <w:r>
+        <w:t xml:space="preserve">Lecture 13</w:t>
+      </w:r>
+    </w:p>
+    <w:bookmarkStart w:id="48" w:name="lecture-questions-1"/>
+    <w:p>
+      <w:pPr>
+        <w:pStyle w:val="Heading2"/>
+      </w:pPr>
+      <w:r>
+        <w:t xml:space="preserve">Lecture Questions</w:t>
+      </w:r>
+    </w:p>
+    <w:p>
+      <w:pPr>
+        <w:pStyle w:val="FirstParagraph"/>
+      </w:pPr>
+      <w:r>
+        <w:drawing>
+          <wp:inline>
+            <wp:extent cx="5334000" cy="1140573"/>
+            <wp:effectExtent b="0" l="0" r="0" t="0"/>
+            <wp:docPr descr="image" title="" id="43" name="Picture"/>
+            <a:graphic>
+              <a:graphicData uri="http://schemas.openxmlformats.org/drawingml/2006/picture">
+                <pic:pic>
+                  <pic:nvPicPr>
+                    <pic:cNvPr descr="l13-lq.png" id="44" name="Picture"/>
+                    <pic:cNvPicPr>
+                      <a:picLocks noChangeArrowheads="1" noChangeAspect="1"/>
+                    </pic:cNvPicPr>
+                  </pic:nvPicPr>
+                  <pic:blipFill>
+                    <a:blip r:embed="rId42"/>
+                    <a:stretch>
+                      <a:fillRect/>
+                    </a:stretch>
+                  </pic:blipFill>
+                  <pic:spPr bwMode="auto">
+                    <a:xfrm>
+                      <a:off x="0" y="0"/>
+                      <a:ext cx="5334000" cy="1140573"/>
+                    </a:xfrm>
+                    <a:prstGeom prst="rect">
+                      <a:avLst/>
+                    </a:prstGeom>
+                    <a:noFill/>
+                    <a:ln w="9525">
+                      <a:noFill/>
+                      <a:headEnd/>
+                      <a:tailEnd/>
+                    </a:ln>
+                  </pic:spPr>
+                </pic:pic>
+              </a:graphicData>
+            </a:graphic>
+          </wp:inline>
+        </w:drawing>
+      </w:r>
+    </w:p>
+    <w:p>
+      <w:pPr>
+        <w:pStyle w:val="BodyText"/>
+      </w:pPr>
+      <w:r>
+        <w:t xml:space="preserve">We can move from left to right which means that we need to solve for the reaction forces at point A.</w:t>
+      </w:r>
+      <w:r>
+        <w:t xml:space="preserve"> </w:t>
+      </w:r>
+      <w:r>
+        <w:t xml:space="preserve">Given the reaction forces, we can then move left to right and solve for the moment and the sheer force.</w:t>
+      </w:r>
+      <w:r>
+        <w:t xml:space="preserve"> </w:t>
+      </w:r>
+      <w:r>
+        <w:t xml:space="preserve">The following Maple code can be used to solve this:</w:t>
+      </w:r>
+    </w:p>
+    <w:p>
+      <w:pPr>
+        <w:pStyle w:val="SourceCode"/>
+      </w:pPr>
+      <w:r>
+        <w:rPr>
+          <w:rStyle w:val="VariableTok"/>
+        </w:rPr>
+        <w:t xml:space="preserve">restart</w:t>
+      </w:r>
+      <w:r>
+        <w:rPr>
+          <w:rStyle w:val="OperatorTok"/>
+        </w:rPr>
+        <w:t xml:space="preserve">:</w:t>
+      </w:r>
+      <w:r>
+        <w:rPr>
+          <w:rStyle w:val="NormalTok"/>
+        </w:rPr>
+        <w:t xml:space="preserve"> </w:t>
+      </w:r>
+      <w:r>
+        <w:rPr>
+          <w:rStyle w:val="VariableTok"/>
+        </w:rPr>
+        <w:t xml:space="preserve">p</w:t>
+      </w:r>
+      <w:r>
+        <w:rPr>
+          <w:rStyle w:val="OperatorTok"/>
+        </w:rPr>
+        <w:t xml:space="preserve">:=</w:t>
+      </w:r>
+      <w:r>
+        <w:rPr>
+          <w:rStyle w:val="VariableTok"/>
+        </w:rPr>
+        <w:t xml:space="preserve">piecewise</w:t>
+      </w:r>
+      <w:r>
+        <w:rPr>
+          <w:rStyle w:val="NormalTok"/>
+        </w:rPr>
+        <w:t xml:space="preserve">(</w:t>
+      </w:r>
+      <w:r>
+        <w:rPr>
+          <w:rStyle w:val="VariableTok"/>
+        </w:rPr>
+        <w:t xml:space="preserve">x</w:t>
+      </w:r>
+      <w:r>
+        <w:rPr>
+          <w:rStyle w:val="OperatorTok"/>
+        </w:rPr>
+        <w:t xml:space="preserve">&lt;</w:t>
+      </w:r>
+      <w:r>
+        <w:rPr>
+          <w:rStyle w:val="FloatTok"/>
+        </w:rPr>
+        <w:t xml:space="preserve">1.5</w:t>
+      </w:r>
+      <w:r>
+        <w:rPr>
+          <w:rStyle w:val="OperatorTok"/>
+        </w:rPr>
+        <w:t xml:space="preserve">,</w:t>
+      </w:r>
+      <w:r>
+        <w:rPr>
+          <w:rStyle w:val="NormalTok"/>
+        </w:rPr>
+        <w:t xml:space="preserve"> </w:t>
+      </w:r>
+      <w:r>
+        <w:rPr>
+          <w:rStyle w:val="FloatTok"/>
+        </w:rPr>
+        <w:t xml:space="preserve">6</w:t>
+      </w:r>
+      <w:r>
+        <w:rPr>
+          <w:rStyle w:val="OperatorTok"/>
+        </w:rPr>
+        <w:t xml:space="preserve">*</w:t>
+      </w:r>
+      <w:r>
+        <w:rPr>
+          <w:rStyle w:val="VariableTok"/>
+        </w:rPr>
+        <w:t xml:space="preserve">x</w:t>
+      </w:r>
+      <w:r>
+        <w:rPr>
+          <w:rStyle w:val="OperatorTok"/>
+        </w:rPr>
+        <w:t xml:space="preserve">/</w:t>
+      </w:r>
+      <w:r>
+        <w:rPr>
+          <w:rStyle w:val="FloatTok"/>
+        </w:rPr>
+        <w:t xml:space="preserve">1.5</w:t>
+      </w:r>
+      <w:r>
+        <w:rPr>
+          <w:rStyle w:val="OperatorTok"/>
+        </w:rPr>
+        <w:t xml:space="preserve">,</w:t>
+      </w:r>
+      <w:r>
+        <w:rPr>
+          <w:rStyle w:val="NormalTok"/>
+        </w:rPr>
+        <w:t xml:space="preserve"> </w:t>
+      </w:r>
+      <w:r>
+        <w:rPr>
+          <w:rStyle w:val="VariableTok"/>
+        </w:rPr>
+        <w:t xml:space="preserve">x</w:t>
+      </w:r>
+      <w:r>
+        <w:rPr>
+          <w:rStyle w:val="OperatorTok"/>
+        </w:rPr>
+        <w:t xml:space="preserve">&gt;=</w:t>
+      </w:r>
+      <w:r>
+        <w:rPr>
+          <w:rStyle w:val="FloatTok"/>
+        </w:rPr>
+        <w:t xml:space="preserve">1.5</w:t>
+      </w:r>
+      <w:r>
+        <w:rPr>
+          <w:rStyle w:val="OperatorTok"/>
+        </w:rPr>
+        <w:t xml:space="preserve">,</w:t>
+      </w:r>
+      <w:r>
+        <w:rPr>
+          <w:rStyle w:val="NormalTok"/>
+        </w:rPr>
+        <w:t xml:space="preserve"> </w:t>
+      </w:r>
+      <w:r>
+        <w:rPr>
+          <w:rStyle w:val="FloatTok"/>
+        </w:rPr>
+        <w:t xml:space="preserve">12</w:t>
+      </w:r>
+      <w:r>
+        <w:rPr>
+          <w:rStyle w:val="OperatorTok"/>
+        </w:rPr>
+        <w:t xml:space="preserve">-</w:t>
+      </w:r>
+      <w:r>
+        <w:rPr>
+          <w:rStyle w:val="FloatTok"/>
+        </w:rPr>
+        <w:t xml:space="preserve">6</w:t>
+      </w:r>
+      <w:r>
+        <w:rPr>
+          <w:rStyle w:val="OperatorTok"/>
+        </w:rPr>
+        <w:t xml:space="preserve">*</w:t>
+      </w:r>
+      <w:r>
+        <w:rPr>
+          <w:rStyle w:val="VariableTok"/>
+        </w:rPr>
+        <w:t xml:space="preserve">x</w:t>
+      </w:r>
+      <w:r>
+        <w:rPr>
+          <w:rStyle w:val="OperatorTok"/>
+        </w:rPr>
+        <w:t xml:space="preserve">/</w:t>
+      </w:r>
+      <w:r>
+        <w:rPr>
+          <w:rStyle w:val="FloatTok"/>
+        </w:rPr>
+        <w:t xml:space="preserve">1.5</w:t>
+      </w:r>
+      <w:r>
+        <w:rPr>
+          <w:rStyle w:val="NormalTok"/>
+        </w:rPr>
+        <w:t xml:space="preserve">)</w:t>
+      </w:r>
+      <w:r>
+        <w:rPr>
+          <w:rStyle w:val="OperatorTok"/>
+        </w:rPr>
+        <w:t xml:space="preserve">:</w:t>
+      </w:r>
+      <w:r>
+        <w:br/>
+      </w:r>
+      <w:r>
+        <w:rPr>
+          <w:rStyle w:val="VariableTok"/>
+        </w:rPr>
+        <w:t xml:space="preserve">solve</w:t>
+      </w:r>
+      <w:r>
+        <w:rPr>
+          <w:rStyle w:val="NormalTok"/>
+        </w:rPr>
+        <w:t xml:space="preserve">([</w:t>
+      </w:r>
+      <w:r>
+        <w:br/>
+      </w:r>
+      <w:r>
+        <w:rPr>
+          <w:rStyle w:val="VariableTok"/>
+        </w:rPr>
+        <w:t xml:space="preserve">Ay</w:t>
+      </w:r>
+      <w:r>
+        <w:rPr>
+          <w:rStyle w:val="OperatorTok"/>
+        </w:rPr>
+        <w:t xml:space="preserve">-</w:t>
+      </w:r>
+      <w:r>
+        <w:rPr>
+          <w:rStyle w:val="VariableTok"/>
+        </w:rPr>
+        <w:t xml:space="preserve">int</w:t>
+      </w:r>
+      <w:r>
+        <w:rPr>
+          <w:rStyle w:val="NormalTok"/>
+        </w:rPr>
+        <w:t xml:space="preserve">(</w:t>
+      </w:r>
+      <w:r>
+        <w:rPr>
+          <w:rStyle w:val="VariableTok"/>
+        </w:rPr>
+        <w:t xml:space="preserve">p</w:t>
+      </w:r>
+      <w:r>
+        <w:rPr>
+          <w:rStyle w:val="OperatorTok"/>
+        </w:rPr>
+        <w:t xml:space="preserve">,</w:t>
+      </w:r>
+      <w:r>
+        <w:rPr>
+          <w:rStyle w:val="VariableTok"/>
+        </w:rPr>
+        <w:t xml:space="preserve">x</w:t>
+      </w:r>
+      <w:r>
+        <w:rPr>
+          <w:rStyle w:val="OperatorTok"/>
+        </w:rPr>
+        <w:t xml:space="preserve">=</w:t>
+      </w:r>
+      <w:r>
+        <w:rPr>
+          <w:rStyle w:val="FloatTok"/>
+        </w:rPr>
+        <w:t xml:space="preserve">0</w:t>
+      </w:r>
+      <w:r>
+        <w:rPr>
+          <w:rStyle w:val="NormalTok"/>
+        </w:rPr>
+        <w:t xml:space="preserve">.</w:t>
+      </w:r>
+      <w:r>
+        <w:rPr>
+          <w:rStyle w:val="FloatTok"/>
+        </w:rPr>
+        <w:t xml:space="preserve">.3</w:t>
+      </w:r>
+      <w:r>
+        <w:rPr>
+          <w:rStyle w:val="NormalTok"/>
+        </w:rPr>
+        <w:t xml:space="preserve">)</w:t>
+      </w:r>
+      <w:r>
+        <w:rPr>
+          <w:rStyle w:val="OperatorTok"/>
+        </w:rPr>
+        <w:t xml:space="preserve">-</w:t>
+      </w:r>
+      <w:r>
+        <w:rPr>
+          <w:rStyle w:val="FloatTok"/>
+        </w:rPr>
+        <w:t xml:space="preserve">3</w:t>
+      </w:r>
+      <w:r>
+        <w:rPr>
+          <w:rStyle w:val="OperatorTok"/>
+        </w:rPr>
+        <w:t xml:space="preserve">,</w:t>
+      </w:r>
+      <w:r>
+        <w:br/>
+      </w:r>
+      <w:r>
+        <w:rPr>
+          <w:rStyle w:val="VariableTok"/>
+        </w:rPr>
+        <w:t xml:space="preserve">MA</w:t>
+      </w:r>
+      <w:r>
+        <w:rPr>
+          <w:rStyle w:val="OperatorTok"/>
+        </w:rPr>
+        <w:t xml:space="preserve">-</w:t>
+      </w:r>
+      <w:r>
+        <w:rPr>
+          <w:rStyle w:val="VariableTok"/>
+        </w:rPr>
+        <w:t xml:space="preserve">int</w:t>
+      </w:r>
+      <w:r>
+        <w:rPr>
+          <w:rStyle w:val="NormalTok"/>
+        </w:rPr>
+        <w:t xml:space="preserve">(</w:t>
+      </w:r>
+      <w:r>
+        <w:rPr>
+          <w:rStyle w:val="VariableTok"/>
+        </w:rPr>
+        <w:t xml:space="preserve">x</w:t>
+      </w:r>
+      <w:r>
+        <w:rPr>
+          <w:rStyle w:val="OperatorTok"/>
+        </w:rPr>
+        <w:t xml:space="preserve">*</w:t>
+      </w:r>
+      <w:r>
+        <w:rPr>
+          <w:rStyle w:val="VariableTok"/>
+        </w:rPr>
+        <w:t xml:space="preserve">p</w:t>
+      </w:r>
+      <w:r>
+        <w:rPr>
+          <w:rStyle w:val="OperatorTok"/>
+        </w:rPr>
+        <w:t xml:space="preserve">,</w:t>
+      </w:r>
+      <w:r>
+        <w:rPr>
+          <w:rStyle w:val="VariableTok"/>
+        </w:rPr>
+        <w:t xml:space="preserve">x</w:t>
+      </w:r>
+      <w:r>
+        <w:rPr>
+          <w:rStyle w:val="OperatorTok"/>
+        </w:rPr>
+        <w:t xml:space="preserve">=</w:t>
+      </w:r>
+      <w:r>
+        <w:rPr>
+          <w:rStyle w:val="FloatTok"/>
+        </w:rPr>
+        <w:t xml:space="preserve">0</w:t>
+      </w:r>
+      <w:r>
+        <w:rPr>
+          <w:rStyle w:val="NormalTok"/>
+        </w:rPr>
+        <w:t xml:space="preserve">.</w:t>
+      </w:r>
+      <w:r>
+        <w:rPr>
+          <w:rStyle w:val="FloatTok"/>
+        </w:rPr>
+        <w:t xml:space="preserve">.3</w:t>
+      </w:r>
+      <w:r>
+        <w:rPr>
+          <w:rStyle w:val="NormalTok"/>
+        </w:rPr>
+        <w:t xml:space="preserve">)</w:t>
+      </w:r>
+      <w:r>
+        <w:rPr>
+          <w:rStyle w:val="OperatorTok"/>
+        </w:rPr>
+        <w:t xml:space="preserve">-</w:t>
+      </w:r>
+      <w:r>
+        <w:rPr>
+          <w:rStyle w:val="FloatTok"/>
+        </w:rPr>
+        <w:t xml:space="preserve">3</w:t>
+      </w:r>
+      <w:r>
+        <w:rPr>
+          <w:rStyle w:val="OperatorTok"/>
+        </w:rPr>
+        <w:t xml:space="preserve">*</w:t>
+      </w:r>
+      <w:r>
+        <w:rPr>
+          <w:rStyle w:val="FloatTok"/>
+        </w:rPr>
+        <w:t xml:space="preserve">3</w:t>
+      </w:r>
+      <w:r>
+        <w:rPr>
+          <w:rStyle w:val="NormalTok"/>
+        </w:rPr>
+        <w:t xml:space="preserve">])</w:t>
+      </w:r>
+      <w:r>
+        <w:rPr>
+          <w:rStyle w:val="OperatorTok"/>
+        </w:rPr>
+        <w:t xml:space="preserve">:</w:t>
+      </w:r>
+      <w:r>
+        <w:rPr>
+          <w:rStyle w:val="NormalTok"/>
+        </w:rPr>
+        <w:t xml:space="preserve"> </w:t>
+      </w:r>
+      <w:r>
+        <w:rPr>
+          <w:rStyle w:val="VariableTok"/>
+        </w:rPr>
+        <w:t xml:space="preserve">assign</w:t>
+      </w:r>
+      <w:r>
+        <w:rPr>
+          <w:rStyle w:val="NormalTok"/>
+        </w:rPr>
+        <w:t xml:space="preserve">(</w:t>
+      </w:r>
+      <w:r>
+        <w:rPr>
+          <w:rStyle w:val="CommentTok"/>
+        </w:rPr>
+        <w:t xml:space="preserve">%);</w:t>
+      </w:r>
+      <w:r>
+        <w:br/>
+      </w:r>
+      <w:r>
+        <w:rPr>
+          <w:rStyle w:val="VariableTok"/>
+        </w:rPr>
+        <w:t xml:space="preserve">solve</w:t>
+      </w:r>
+      <w:r>
+        <w:rPr>
+          <w:rStyle w:val="NormalTok"/>
+        </w:rPr>
+        <w:t xml:space="preserve">([</w:t>
+      </w:r>
+      <w:r>
+        <w:br/>
+      </w:r>
+      <w:r>
+        <w:rPr>
+          <w:rStyle w:val="VariableTok"/>
+        </w:rPr>
+        <w:t xml:space="preserve">Ay</w:t>
+      </w:r>
+      <w:r>
+        <w:rPr>
+          <w:rStyle w:val="OperatorTok"/>
+        </w:rPr>
+        <w:t xml:space="preserve">-</w:t>
+      </w:r>
+      <w:r>
+        <w:rPr>
+          <w:rStyle w:val="VariableTok"/>
+        </w:rPr>
+        <w:t xml:space="preserve">int</w:t>
+      </w:r>
+      <w:r>
+        <w:rPr>
+          <w:rStyle w:val="NormalTok"/>
+        </w:rPr>
+        <w:t xml:space="preserve">(</w:t>
+      </w:r>
+      <w:r>
+        <w:rPr>
+          <w:rStyle w:val="VariableTok"/>
+        </w:rPr>
+        <w:t xml:space="preserve">p</w:t>
+      </w:r>
+      <w:r>
+        <w:rPr>
+          <w:rStyle w:val="OperatorTok"/>
+        </w:rPr>
+        <w:t xml:space="preserve">,</w:t>
+      </w:r>
+      <w:r>
+        <w:rPr>
+          <w:rStyle w:val="VariableTok"/>
+        </w:rPr>
+        <w:t xml:space="preserve">x</w:t>
+      </w:r>
+      <w:r>
+        <w:rPr>
+          <w:rStyle w:val="OperatorTok"/>
+        </w:rPr>
+        <w:t xml:space="preserve">=</w:t>
+      </w:r>
+      <w:r>
+        <w:rPr>
+          <w:rStyle w:val="FloatTok"/>
+        </w:rPr>
+        <w:t xml:space="preserve">0</w:t>
+      </w:r>
+      <w:r>
+        <w:rPr>
+          <w:rStyle w:val="NormalTok"/>
+        </w:rPr>
+        <w:t xml:space="preserve">..</w:t>
+      </w:r>
+      <w:r>
+        <w:rPr>
+          <w:rStyle w:val="VariableTok"/>
+        </w:rPr>
+        <w:t xml:space="preserve">x</w:t>
+      </w:r>
+      <w:r>
+        <w:rPr>
+          <w:rStyle w:val="NormalTok"/>
+        </w:rPr>
+        <w:t xml:space="preserve">)</w:t>
+      </w:r>
+      <w:r>
+        <w:rPr>
+          <w:rStyle w:val="OperatorTok"/>
+        </w:rPr>
+        <w:t xml:space="preserve">+</w:t>
+      </w:r>
+      <w:r>
+        <w:rPr>
+          <w:rStyle w:val="VariableTok"/>
+        </w:rPr>
+        <w:t xml:space="preserve">V</w:t>
+      </w:r>
+      <w:r>
+        <w:rPr>
+          <w:rStyle w:val="OperatorTok"/>
+        </w:rPr>
+        <w:t xml:space="preserve">,</w:t>
+      </w:r>
+      <w:r>
+        <w:br/>
+      </w:r>
+      <w:r>
+        <w:rPr>
+          <w:rStyle w:val="VariableTok"/>
+        </w:rPr>
+        <w:t xml:space="preserve">MA</w:t>
+      </w:r>
+      <w:r>
+        <w:rPr>
+          <w:rStyle w:val="OperatorTok"/>
+        </w:rPr>
+        <w:t xml:space="preserve">-</w:t>
+      </w:r>
+      <w:r>
+        <w:rPr>
+          <w:rStyle w:val="VariableTok"/>
+        </w:rPr>
+        <w:t xml:space="preserve">int</w:t>
+      </w:r>
+      <w:r>
+        <w:rPr>
+          <w:rStyle w:val="NormalTok"/>
+        </w:rPr>
+        <w:t xml:space="preserve">(</w:t>
+      </w:r>
+      <w:r>
+        <w:rPr>
+          <w:rStyle w:val="VariableTok"/>
+        </w:rPr>
+        <w:t xml:space="preserve">x</w:t>
+      </w:r>
+      <w:r>
+        <w:rPr>
+          <w:rStyle w:val="OperatorTok"/>
+        </w:rPr>
+        <w:t xml:space="preserve">*</w:t>
+      </w:r>
+      <w:r>
+        <w:rPr>
+          <w:rStyle w:val="VariableTok"/>
+        </w:rPr>
+        <w:t xml:space="preserve">p</w:t>
+      </w:r>
+      <w:r>
+        <w:rPr>
+          <w:rStyle w:val="OperatorTok"/>
+        </w:rPr>
+        <w:t xml:space="preserve">,</w:t>
+      </w:r>
+      <w:r>
+        <w:rPr>
+          <w:rStyle w:val="VariableTok"/>
+        </w:rPr>
+        <w:t xml:space="preserve">x</w:t>
+      </w:r>
+      <w:r>
+        <w:rPr>
+          <w:rStyle w:val="OperatorTok"/>
+        </w:rPr>
+        <w:t xml:space="preserve">=</w:t>
+      </w:r>
+      <w:r>
+        <w:rPr>
+          <w:rStyle w:val="FloatTok"/>
+        </w:rPr>
+        <w:t xml:space="preserve">0</w:t>
+      </w:r>
+      <w:r>
+        <w:rPr>
+          <w:rStyle w:val="NormalTok"/>
+        </w:rPr>
+        <w:t xml:space="preserve">..</w:t>
+      </w:r>
+      <w:r>
+        <w:rPr>
+          <w:rStyle w:val="VariableTok"/>
+        </w:rPr>
+        <w:t xml:space="preserve">x</w:t>
+      </w:r>
+      <w:r>
+        <w:rPr>
+          <w:rStyle w:val="NormalTok"/>
+        </w:rPr>
+        <w:t xml:space="preserve">)</w:t>
+      </w:r>
+      <w:r>
+        <w:rPr>
+          <w:rStyle w:val="OperatorTok"/>
+        </w:rPr>
+        <w:t xml:space="preserve">+</w:t>
+      </w:r>
+      <w:r>
+        <w:rPr>
+          <w:rStyle w:val="VariableTok"/>
+        </w:rPr>
+        <w:t xml:space="preserve">x</w:t>
+      </w:r>
+      <w:r>
+        <w:rPr>
+          <w:rStyle w:val="OperatorTok"/>
+        </w:rPr>
+        <w:t xml:space="preserve">*</w:t>
+      </w:r>
+      <w:r>
+        <w:rPr>
+          <w:rStyle w:val="VariableTok"/>
+        </w:rPr>
+        <w:t xml:space="preserve">V</w:t>
+      </w:r>
+      <w:r>
+        <w:rPr>
+          <w:rStyle w:val="OperatorTok"/>
+        </w:rPr>
+        <w:t xml:space="preserve">+</w:t>
+      </w:r>
+      <w:r>
+        <w:rPr>
+          <w:rStyle w:val="VariableTok"/>
+        </w:rPr>
+        <w:t xml:space="preserve">M</w:t>
+      </w:r>
+      <w:r>
+        <w:rPr>
+          <w:rStyle w:val="NormalTok"/>
+        </w:rPr>
+        <w:t xml:space="preserve">]</w:t>
+      </w:r>
+      <w:r>
+        <w:rPr>
+          <w:rStyle w:val="OperatorTok"/>
+        </w:rPr>
+        <w:t xml:space="preserve">,</w:t>
+      </w:r>
+      <w:r>
+        <w:rPr>
+          <w:rStyle w:val="NormalTok"/>
+        </w:rPr>
+        <w:t xml:space="preserve"> [</w:t>
+      </w:r>
+      <w:r>
+        <w:rPr>
+          <w:rStyle w:val="VariableTok"/>
+        </w:rPr>
+        <w:t xml:space="preserve">V</w:t>
+      </w:r>
+      <w:r>
+        <w:rPr>
+          <w:rStyle w:val="OperatorTok"/>
+        </w:rPr>
+        <w:t xml:space="preserve">,</w:t>
+      </w:r>
+      <w:r>
+        <w:rPr>
+          <w:rStyle w:val="VariableTok"/>
+        </w:rPr>
+        <w:t xml:space="preserve">M</w:t>
+      </w:r>
+      <w:r>
+        <w:rPr>
+          <w:rStyle w:val="NormalTok"/>
+        </w:rPr>
+        <w:t xml:space="preserve">])</w:t>
+      </w:r>
+      <w:r>
+        <w:rPr>
+          <w:rStyle w:val="OperatorTok"/>
+        </w:rPr>
+        <w:t xml:space="preserve">:</w:t>
+      </w:r>
+      <w:r>
+        <w:rPr>
+          <w:rStyle w:val="NormalTok"/>
+        </w:rPr>
+        <w:t xml:space="preserve"> </w:t>
+      </w:r>
+      <w:r>
+        <w:rPr>
+          <w:rStyle w:val="VariableTok"/>
+        </w:rPr>
+        <w:t xml:space="preserve">assign</w:t>
+      </w:r>
+      <w:r>
+        <w:rPr>
+          <w:rStyle w:val="NormalTok"/>
+        </w:rPr>
+        <w:t xml:space="preserve">(</w:t>
+      </w:r>
+      <w:r>
+        <w:rPr>
+          <w:rStyle w:val="CommentTok"/>
+        </w:rPr>
+        <w:t xml:space="preserve">%):</w:t>
+      </w:r>
+      <w:r>
+        <w:br/>
+      </w:r>
+      <w:r>
+        <w:rPr>
+          <w:rStyle w:val="VariableTok"/>
+        </w:rPr>
+        <w:t xml:space="preserve">plot</w:t>
+      </w:r>
+      <w:r>
+        <w:rPr>
+          <w:rStyle w:val="NormalTok"/>
+        </w:rPr>
+        <w:t xml:space="preserve">([</w:t>
+      </w:r>
+      <w:r>
+        <w:rPr>
+          <w:rStyle w:val="VariableTok"/>
+        </w:rPr>
+        <w:t xml:space="preserve">V</w:t>
+      </w:r>
+      <w:r>
+        <w:rPr>
+          <w:rStyle w:val="OperatorTok"/>
+        </w:rPr>
+        <w:t xml:space="preserve">,</w:t>
+      </w:r>
+      <w:r>
+        <w:rPr>
+          <w:rStyle w:val="VariableTok"/>
+        </w:rPr>
+        <w:t xml:space="preserve">M</w:t>
+      </w:r>
+      <w:r>
+        <w:rPr>
+          <w:rStyle w:val="NormalTok"/>
+        </w:rPr>
+        <w:t xml:space="preserve">]</w:t>
+      </w:r>
+      <w:r>
+        <w:rPr>
+          <w:rStyle w:val="OperatorTok"/>
+        </w:rPr>
+        <w:t xml:space="preserve">,</w:t>
+      </w:r>
+      <w:r>
+        <w:rPr>
+          <w:rStyle w:val="NormalTok"/>
+        </w:rPr>
+        <w:t xml:space="preserve"> </w:t>
+      </w:r>
+      <w:r>
+        <w:rPr>
+          <w:rStyle w:val="VariableTok"/>
+        </w:rPr>
+        <w:t xml:space="preserve">x</w:t>
+      </w:r>
+      <w:r>
+        <w:rPr>
+          <w:rStyle w:val="OperatorTok"/>
+        </w:rPr>
+        <w:t xml:space="preserve">=</w:t>
+      </w:r>
+      <w:r>
+        <w:rPr>
+          <w:rStyle w:val="FloatTok"/>
+        </w:rPr>
+        <w:t xml:space="preserve">0</w:t>
+      </w:r>
+      <w:r>
+        <w:rPr>
+          <w:rStyle w:val="NormalTok"/>
+        </w:rPr>
+        <w:t xml:space="preserve">.</w:t>
+      </w:r>
+      <w:r>
+        <w:rPr>
+          <w:rStyle w:val="FloatTok"/>
+        </w:rPr>
+        <w:t xml:space="preserve">.3</w:t>
+      </w:r>
+      <w:r>
+        <w:rPr>
+          <w:rStyle w:val="NormalTok"/>
+        </w:rPr>
+        <w:t xml:space="preserve">)</w:t>
+      </w:r>
+      <w:r>
+        <w:rPr>
+          <w:rStyle w:val="OperatorTok"/>
+        </w:rPr>
+        <w:t xml:space="preserve">;</w:t>
+      </w:r>
+    </w:p>
+    <w:p>
+      <w:pPr>
+        <w:pStyle w:val="FirstParagraph"/>
+      </w:pPr>
+      <w:r>
+        <w:drawing>
+          <wp:inline>
+            <wp:extent cx="5334000" cy="5344083"/>
+            <wp:effectExtent b="0" l="0" r="0" t="0"/>
+            <wp:docPr descr="image" title="" id="46" name="Picture"/>
+            <a:graphic>
+              <a:graphicData uri="http://schemas.openxmlformats.org/drawingml/2006/picture">
+                <pic:pic>
+                  <pic:nvPicPr>
+                    <pic:cNvPr descr="l13-lq-o.png" id="47" name="Picture"/>
+                    <pic:cNvPicPr>
+                      <a:picLocks noChangeArrowheads="1" noChangeAspect="1"/>
+                    </pic:cNvPicPr>
+                  </pic:nvPicPr>
+                  <pic:blipFill>
+                    <a:blip r:embed="rId45"/>
+                    <a:stretch>
+                      <a:fillRect/>
+                    </a:stretch>
+                  </pic:blipFill>
+                  <pic:spPr bwMode="auto">
+                    <a:xfrm>
+                      <a:off x="0" y="0"/>
+                      <a:ext cx="5334000" cy="5344083"/>
+                    </a:xfrm>
+                    <a:prstGeom prst="rect">
+                      <a:avLst/>
+                    </a:prstGeom>
+                    <a:noFill/>
+                    <a:ln w="9525">
+                      <a:noFill/>
+                      <a:headEnd/>
+                      <a:tailEnd/>
+                    </a:ln>
+                  </pic:spPr>
+                </pic:pic>
+              </a:graphicData>
+            </a:graphic>
+          </wp:inline>
+        </w:drawing>
+      </w:r>
+    </w:p>
+    <w:p>
+      <w:pPr>
+        <w:pStyle w:val="BodyText"/>
+      </w:pPr>
+      <w:r>
+        <w:t xml:space="preserve">We have a plot for the sheer force and the moment as a function of x.</w:t>
+      </w:r>
+    </w:p>
+    <w:bookmarkEnd w:id="48"/>
+    <w:bookmarkStart w:id="55" w:name="quiz-and-reflection-1"/>
+    <w:p>
+      <w:pPr>
+        <w:pStyle w:val="Heading2"/>
+      </w:pPr>
+      <w:r>
+        <w:t xml:space="preserve">Quiz and Reflection</w:t>
+      </w:r>
+    </w:p>
+    <w:p>
+      <w:pPr>
+        <w:pStyle w:val="FirstParagraph"/>
+      </w:pPr>
+      <w:r>
+        <w:drawing>
+          <wp:inline>
+            <wp:extent cx="5334000" cy="2709423"/>
+            <wp:effectExtent b="0" l="0" r="0" t="0"/>
+            <wp:docPr descr="image" title="" id="50" name="Picture"/>
+            <a:graphic>
+              <a:graphicData uri="http://schemas.openxmlformats.org/drawingml/2006/picture">
+                <pic:pic>
+                  <pic:nvPicPr>
+                    <pic:cNvPr descr="l13-quiz.png" id="51" name="Picture"/>
+                    <pic:cNvPicPr>
+                      <a:picLocks noChangeArrowheads="1" noChangeAspect="1"/>
+                    </pic:cNvPicPr>
+                  </pic:nvPicPr>
+                  <pic:blipFill>
+                    <a:blip r:embed="rId49"/>
+                    <a:stretch>
+                      <a:fillRect/>
+                    </a:stretch>
+                  </pic:blipFill>
+                  <pic:spPr bwMode="auto">
+                    <a:xfrm>
+                      <a:off x="0" y="0"/>
+                      <a:ext cx="5334000" cy="2709423"/>
+                    </a:xfrm>
+                    <a:prstGeom prst="rect">
+                      <a:avLst/>
+                    </a:prstGeom>
+                    <a:noFill/>
+                    <a:ln w="9525">
+                      <a:noFill/>
+                      <a:headEnd/>
+                      <a:tailEnd/>
+                    </a:ln>
+                  </pic:spPr>
+                </pic:pic>
+              </a:graphicData>
+            </a:graphic>
+          </wp:inline>
+        </w:drawing>
+      </w:r>
+    </w:p>
+    <w:p>
+      <w:pPr>
+        <w:pStyle w:val="BodyText"/>
+      </w:pPr>
+      <w:r>
+        <w:t xml:space="preserve">We can start by solving for the reaction forces at point A.</w:t>
+      </w:r>
+      <w:r>
+        <w:t xml:space="preserve"> </w:t>
+      </w:r>
+      <w:r>
+        <w:t xml:space="preserve">Then, we can move from left to right and solve for the moment and the sheer force.</w:t>
+      </w:r>
+      <w:r>
+        <w:t xml:space="preserve"> </w:t>
+      </w:r>
+      <w:r>
+        <w:t xml:space="preserve">The following Maple code can be used to solve this:</w:t>
+      </w:r>
+    </w:p>
+    <w:p>
+      <w:pPr>
+        <w:pStyle w:val="SourceCode"/>
+      </w:pPr>
+      <w:r>
+        <w:rPr>
+          <w:rStyle w:val="NormalTok"/>
+        </w:rPr>
+        <w:t xml:space="preserve"># </w:t>
+      </w:r>
+      <w:r>
+        <w:rPr>
+          <w:rStyle w:val="VariableTok"/>
+        </w:rPr>
+        <w:t xml:space="preserve">Quiz</w:t>
+      </w:r>
+      <w:r>
+        <w:br/>
+      </w:r>
+      <w:r>
+        <w:rPr>
+          <w:rStyle w:val="VariableTok"/>
+        </w:rPr>
+        <w:t xml:space="preserve">restart</w:t>
+      </w:r>
+      <w:r>
+        <w:rPr>
+          <w:rStyle w:val="OperatorTok"/>
+        </w:rPr>
+        <w:t xml:space="preserve">:</w:t>
+      </w:r>
+      <w:r>
+        <w:br/>
+      </w:r>
+      <w:r>
+        <w:rPr>
+          <w:rStyle w:val="VariableTok"/>
+        </w:rPr>
+        <w:t xml:space="preserve">solve</w:t>
+      </w:r>
+      <w:r>
+        <w:rPr>
+          <w:rStyle w:val="NormalTok"/>
+        </w:rPr>
+        <w:t xml:space="preserve">([</w:t>
+      </w:r>
+      <w:r>
+        <w:rPr>
+          <w:rStyle w:val="VariableTok"/>
+        </w:rPr>
+        <w:t xml:space="preserve">Ay</w:t>
+      </w:r>
+      <w:r>
+        <w:rPr>
+          <w:rStyle w:val="OperatorTok"/>
+        </w:rPr>
+        <w:t xml:space="preserve">-</w:t>
+      </w:r>
+      <w:r>
+        <w:rPr>
+          <w:rStyle w:val="VariableTok"/>
+        </w:rPr>
+        <w:t xml:space="preserve">int</w:t>
+      </w:r>
+      <w:r>
+        <w:rPr>
+          <w:rStyle w:val="NormalTok"/>
+        </w:rPr>
+        <w:t xml:space="preserve">(</w:t>
+      </w:r>
+      <w:r>
+        <w:rPr>
+          <w:rStyle w:val="FloatTok"/>
+        </w:rPr>
+        <w:t xml:space="preserve">2</w:t>
+      </w:r>
+      <w:r>
+        <w:rPr>
+          <w:rStyle w:val="OperatorTok"/>
+        </w:rPr>
+        <w:t xml:space="preserve">,</w:t>
+      </w:r>
+      <w:r>
+        <w:rPr>
+          <w:rStyle w:val="VariableTok"/>
+        </w:rPr>
+        <w:t xml:space="preserve">x</w:t>
+      </w:r>
+      <w:r>
+        <w:rPr>
+          <w:rStyle w:val="OperatorTok"/>
+        </w:rPr>
+        <w:t xml:space="preserve">=</w:t>
+      </w:r>
+      <w:r>
+        <w:rPr>
+          <w:rStyle w:val="FloatTok"/>
+        </w:rPr>
+        <w:t xml:space="preserve">0</w:t>
+      </w:r>
+      <w:r>
+        <w:rPr>
+          <w:rStyle w:val="NormalTok"/>
+        </w:rPr>
+        <w:t xml:space="preserve">.</w:t>
+      </w:r>
+      <w:r>
+        <w:rPr>
+          <w:rStyle w:val="FloatTok"/>
+        </w:rPr>
+        <w:t xml:space="preserve">.5</w:t>
+      </w:r>
+      <w:r>
+        <w:rPr>
+          <w:rStyle w:val="NormalTok"/>
+        </w:rPr>
+        <w:t xml:space="preserve">)]</w:t>
+      </w:r>
+      <w:r>
+        <w:rPr>
+          <w:rStyle w:val="OperatorTok"/>
+        </w:rPr>
+        <w:t xml:space="preserve">,</w:t>
+      </w:r>
+      <w:r>
+        <w:rPr>
+          <w:rStyle w:val="NormalTok"/>
+        </w:rPr>
+        <w:t xml:space="preserve"> </w:t>
+      </w:r>
+      <w:r>
+        <w:rPr>
+          <w:rStyle w:val="VariableTok"/>
+        </w:rPr>
+        <w:t xml:space="preserve">Ay</w:t>
+      </w:r>
+      <w:r>
+        <w:rPr>
+          <w:rStyle w:val="NormalTok"/>
+        </w:rPr>
+        <w:t xml:space="preserve">)</w:t>
+      </w:r>
+      <w:r>
+        <w:rPr>
+          <w:rStyle w:val="OperatorTok"/>
+        </w:rPr>
+        <w:t xml:space="preserve">;</w:t>
+      </w:r>
+      <w:r>
+        <w:rPr>
+          <w:rStyle w:val="NormalTok"/>
+        </w:rPr>
+        <w:t xml:space="preserve"> </w:t>
+      </w:r>
+      <w:r>
+        <w:rPr>
+          <w:rStyle w:val="VariableTok"/>
+        </w:rPr>
+        <w:t xml:space="preserve">assign</w:t>
+      </w:r>
+      <w:r>
+        <w:rPr>
+          <w:rStyle w:val="NormalTok"/>
+        </w:rPr>
+        <w:t xml:space="preserve">(</w:t>
+      </w:r>
+      <w:r>
+        <w:rPr>
+          <w:rStyle w:val="CommentTok"/>
+        </w:rPr>
+        <w:t xml:space="preserve">%);</w:t>
+      </w:r>
+      <w:r>
+        <w:br/>
+      </w:r>
+      <w:r>
+        <w:br/>
+      </w:r>
+      <w:r>
+        <w:rPr>
+          <w:rStyle w:val="VariableTok"/>
+        </w:rPr>
+        <w:t xml:space="preserve">solve</w:t>
+      </w:r>
+      <w:r>
+        <w:rPr>
+          <w:rStyle w:val="NormalTok"/>
+        </w:rPr>
+        <w:t xml:space="preserve">([</w:t>
+      </w:r>
+      <w:r>
+        <w:rPr>
+          <w:rStyle w:val="VariableTok"/>
+        </w:rPr>
+        <w:t xml:space="preserve">Ay</w:t>
+      </w:r>
+      <w:r>
+        <w:rPr>
+          <w:rStyle w:val="OperatorTok"/>
+        </w:rPr>
+        <w:t xml:space="preserve">+</w:t>
+      </w:r>
+      <w:r>
+        <w:rPr>
+          <w:rStyle w:val="VariableTok"/>
+        </w:rPr>
+        <w:t xml:space="preserve">V</w:t>
+      </w:r>
+      <w:r>
+        <w:rPr>
+          <w:rStyle w:val="OperatorTok"/>
+        </w:rPr>
+        <w:t xml:space="preserve">-</w:t>
+      </w:r>
+      <w:r>
+        <w:rPr>
+          <w:rStyle w:val="VariableTok"/>
+        </w:rPr>
+        <w:t xml:space="preserve">int</w:t>
+      </w:r>
+      <w:r>
+        <w:rPr>
+          <w:rStyle w:val="NormalTok"/>
+        </w:rPr>
+        <w:t xml:space="preserve">(</w:t>
+      </w:r>
+      <w:r>
+        <w:rPr>
+          <w:rStyle w:val="FloatTok"/>
+        </w:rPr>
+        <w:t xml:space="preserve">2</w:t>
+      </w:r>
+      <w:r>
+        <w:rPr>
+          <w:rStyle w:val="OperatorTok"/>
+        </w:rPr>
+        <w:t xml:space="preserve">,</w:t>
+      </w:r>
+      <w:r>
+        <w:rPr>
+          <w:rStyle w:val="NormalTok"/>
+        </w:rPr>
+        <w:t xml:space="preserve"> </w:t>
+      </w:r>
+      <w:r>
+        <w:rPr>
+          <w:rStyle w:val="VariableTok"/>
+        </w:rPr>
+        <w:t xml:space="preserve">x</w:t>
+      </w:r>
+      <w:r>
+        <w:rPr>
+          <w:rStyle w:val="OperatorTok"/>
+        </w:rPr>
+        <w:t xml:space="preserve">=</w:t>
+      </w:r>
+      <w:r>
+        <w:rPr>
+          <w:rStyle w:val="FloatTok"/>
+        </w:rPr>
+        <w:t xml:space="preserve">0</w:t>
+      </w:r>
+      <w:r>
+        <w:rPr>
+          <w:rStyle w:val="NormalTok"/>
+        </w:rPr>
+        <w:t xml:space="preserve">..</w:t>
+      </w:r>
+      <w:r>
+        <w:rPr>
+          <w:rStyle w:val="VariableTok"/>
+        </w:rPr>
+        <w:t xml:space="preserve">x</w:t>
+      </w:r>
+      <w:r>
+        <w:rPr>
+          <w:rStyle w:val="NormalTok"/>
+        </w:rPr>
+        <w:t xml:space="preserve">)]</w:t>
+      </w:r>
+      <w:r>
+        <w:rPr>
+          <w:rStyle w:val="OperatorTok"/>
+        </w:rPr>
+        <w:t xml:space="preserve">,</w:t>
+      </w:r>
+      <w:r>
+        <w:rPr>
+          <w:rStyle w:val="NormalTok"/>
+        </w:rPr>
+        <w:t xml:space="preserve"> [</w:t>
+      </w:r>
+      <w:r>
+        <w:rPr>
+          <w:rStyle w:val="VariableTok"/>
+        </w:rPr>
+        <w:t xml:space="preserve">V</w:t>
+      </w:r>
+      <w:r>
+        <w:rPr>
+          <w:rStyle w:val="NormalTok"/>
+        </w:rPr>
+        <w:t xml:space="preserve">])</w:t>
+      </w:r>
+      <w:r>
+        <w:rPr>
+          <w:rStyle w:val="OperatorTok"/>
+        </w:rPr>
+        <w:t xml:space="preserve">;</w:t>
+      </w:r>
+      <w:r>
+        <w:br/>
+      </w:r>
+      <w:r>
+        <w:rPr>
+          <w:rStyle w:val="VariableTok"/>
+        </w:rPr>
+        <w:t xml:space="preserve">assign</w:t>
+      </w:r>
+      <w:r>
+        <w:rPr>
+          <w:rStyle w:val="NormalTok"/>
+        </w:rPr>
+        <w:t xml:space="preserve">(</w:t>
+      </w:r>
+      <w:r>
+        <w:rPr>
+          <w:rStyle w:val="CommentTok"/>
+        </w:rPr>
+        <w:t xml:space="preserve">%); plot(V, x=0..5);</w:t>
+      </w:r>
+    </w:p>
+    <w:p>
+      <w:pPr>
+        <w:pStyle w:val="FirstParagraph"/>
+      </w:pPr>
+      <w:r>
+        <w:drawing>
+          <wp:inline>
+            <wp:extent cx="5334000" cy="4575533"/>
+            <wp:effectExtent b="0" l="0" r="0" t="0"/>
+            <wp:docPr descr="image" title="" id="53" name="Picture"/>
+            <a:graphic>
+              <a:graphicData uri="http://schemas.openxmlformats.org/drawingml/2006/picture">
+                <pic:pic>
+                  <pic:nvPicPr>
+                    <pic:cNvPr descr="l13-quiz-o.png" id="54" name="Picture"/>
+                    <pic:cNvPicPr>
+                      <a:picLocks noChangeArrowheads="1" noChangeAspect="1"/>
+                    </pic:cNvPicPr>
+                  </pic:nvPicPr>
+                  <pic:blipFill>
+                    <a:blip r:embed="rId52"/>
+                    <a:stretch>
+                      <a:fillRect/>
+                    </a:stretch>
+                  </pic:blipFill>
+                  <pic:spPr bwMode="auto">
+                    <a:xfrm>
+                      <a:off x="0" y="0"/>
+                      <a:ext cx="5334000" cy="4575533"/>
+                    </a:xfrm>
+                    <a:prstGeom prst="rect">
+                      <a:avLst/>
+                    </a:prstGeom>
+                    <a:noFill/>
+                    <a:ln w="9525">
+                      <a:noFill/>
+                      <a:headEnd/>
+                      <a:tailEnd/>
+                    </a:ln>
+                  </pic:spPr>
+                </pic:pic>
+              </a:graphicData>
+            </a:graphic>
+          </wp:inline>
+        </w:drawing>
+      </w:r>
+    </w:p>
+    <w:p>
+      <w:pPr>
+        <w:pStyle w:val="BodyText"/>
+      </w:pPr>
+      <w:r>
+        <w:t xml:space="preserve">We can see that the sheer force goes to 0 as we travel from left to right.</w:t>
+      </w:r>
+    </w:p>
+    <w:p>
+      <w:pPr>
+        <w:pStyle w:val="BodyText"/>
+      </w:pPr>
+      <w:r>
+        <w:t xml:space="preserve">Reflection: In this lecture, we learned about how to solve for the reaction forces at a point and then move from left to right to solve for the moment and the sheer force. This is a very useful technique that can be used to solve for the moment and sheer force in a system.</w:t>
+      </w:r>
+    </w:p>
+    <w:bookmarkEnd w:id="55"/>
+    <w:bookmarkStart w:id="62" w:name="question-bank-problems-1"/>
+    <w:p>
+      <w:pPr>
+        <w:pStyle w:val="Heading2"/>
+      </w:pPr>
+      <w:r>
+        <w:t xml:space="preserve">Question Bank Problems</w:t>
+      </w:r>
+    </w:p>
+    <w:p>
+      <w:pPr>
+        <w:pStyle w:val="FirstParagraph"/>
+      </w:pPr>
+      <w:r>
+        <w:drawing>
+          <wp:inline>
+            <wp:extent cx="5334000" cy="1896850"/>
+            <wp:effectExtent b="0" l="0" r="0" t="0"/>
+            <wp:docPr descr="image" title="" id="57" name="Picture"/>
+            <a:graphic>
+              <a:graphicData uri="http://schemas.openxmlformats.org/drawingml/2006/picture">
+                <pic:pic>
+                  <pic:nvPicPr>
+                    <pic:cNvPr descr="l13-pbq.png" id="58" name="Picture"/>
+                    <pic:cNvPicPr>
+                      <a:picLocks noChangeArrowheads="1" noChangeAspect="1"/>
+                    </pic:cNvPicPr>
+                  </pic:nvPicPr>
+                  <pic:blipFill>
+                    <a:blip r:embed="rId56"/>
+                    <a:stretch>
+                      <a:fillRect/>
+                    </a:stretch>
+                  </pic:blipFill>
+                  <pic:spPr bwMode="auto">
+                    <a:xfrm>
+                      <a:off x="0" y="0"/>
+                      <a:ext cx="5334000" cy="1896850"/>
+                    </a:xfrm>
+                    <a:prstGeom prst="rect">
+                      <a:avLst/>
+                    </a:prstGeom>
+                    <a:noFill/>
+                    <a:ln w="9525">
+                      <a:noFill/>
+                      <a:headEnd/>
+                      <a:tailEnd/>
+                    </a:ln>
+                  </pic:spPr>
+                </pic:pic>
+              </a:graphicData>
+            </a:graphic>
+          </wp:inline>
+        </w:drawing>
+      </w:r>
+    </w:p>
+    <w:p>
+      <w:pPr>
+        <w:pStyle w:val="BodyText"/>
+      </w:pPr>
+      <w:r>
+        <w:t xml:space="preserve">We can start by start by solving for the reactions at at points A and B.</w:t>
+      </w:r>
+      <w:r>
+        <w:t xml:space="preserve"> </w:t>
+      </w:r>
+      <w:r>
+        <w:t xml:space="preserve">Given those reactions, we can proceed and solve for the moment and the sheer force as we move from left to right.</w:t>
+      </w:r>
+    </w:p>
+    <w:p>
+      <w:pPr>
+        <w:pStyle w:val="BodyText"/>
+      </w:pPr>
+      <w:r>
+        <w:t xml:space="preserve">For the reaction forces, at point B we have a single reaction force that is upwards.</w:t>
+      </w:r>
+      <w:r>
+        <w:t xml:space="preserve"> </w:t>
+      </w:r>
+      <w:r>
+        <w:t xml:space="preserve">At point A, we have a normal force upwards and a force to the right.</w:t>
+      </w:r>
+      <w:r>
+        <w:t xml:space="preserve"> </w:t>
+      </w:r>
+      <w:r>
+        <w:t xml:space="preserve">In the event that either force is negative, we can assume that the force is in the opposite direction.</w:t>
+      </w:r>
+    </w:p>
+    <w:p>
+      <w:pPr>
+        <w:pStyle w:val="BodyText"/>
+      </w:pPr>
+      <w:r>
+        <w:t xml:space="preserve">In regards to directions for the sheer force and moment, we can assume that the sheer force is acting upwards and the moment is out of the page.</w:t>
+      </w:r>
+    </w:p>
+    <w:p>
+      <w:pPr>
+        <w:pStyle w:val="BodyText"/>
+      </w:pPr>
+      <w:r>
+        <w:t xml:space="preserve">For the By force in the context of the sheer force, we only need to consider at x=8.</w:t>
+      </w:r>
+    </w:p>
+    <w:p>
+      <w:pPr>
+        <w:pStyle w:val="BodyText"/>
+      </w:pPr>
+      <w:r>
+        <w:t xml:space="preserve">We can now write out our Maple code to solve this:</w:t>
+      </w:r>
+    </w:p>
+    <w:p>
+      <w:pPr>
+        <w:pStyle w:val="SourceCode"/>
+      </w:pPr>
+      <w:r>
+        <w:rPr>
+          <w:rStyle w:val="NormalTok"/>
+        </w:rPr>
+        <w:t xml:space="preserve"># </w:t>
+      </w:r>
+      <w:r>
+        <w:rPr>
+          <w:rStyle w:val="VariableTok"/>
+        </w:rPr>
+        <w:t xml:space="preserve">Lecture</w:t>
+      </w:r>
+      <w:r>
+        <w:rPr>
+          <w:rStyle w:val="NormalTok"/>
+        </w:rPr>
+        <w:t xml:space="preserve"> </w:t>
+      </w:r>
+      <w:r>
+        <w:rPr>
+          <w:rStyle w:val="FloatTok"/>
+        </w:rPr>
+        <w:t xml:space="preserve">13</w:t>
+      </w:r>
+      <w:r>
+        <w:rPr>
+          <w:rStyle w:val="NormalTok"/>
+        </w:rPr>
+        <w:t xml:space="preserve"> </w:t>
+      </w:r>
+      <w:r>
+        <w:rPr>
+          <w:rStyle w:val="VariableTok"/>
+        </w:rPr>
+        <w:t xml:space="preserve">Problem</w:t>
+      </w:r>
+      <w:r>
+        <w:rPr>
+          <w:rStyle w:val="NormalTok"/>
+        </w:rPr>
+        <w:t xml:space="preserve"> </w:t>
+      </w:r>
+      <w:r>
+        <w:rPr>
+          <w:rStyle w:val="VariableTok"/>
+        </w:rPr>
+        <w:t xml:space="preserve">Bank</w:t>
+      </w:r>
+      <w:r>
+        <w:rPr>
+          <w:rStyle w:val="NormalTok"/>
+        </w:rPr>
+        <w:t xml:space="preserve"> </w:t>
+      </w:r>
+      <w:r>
+        <w:rPr>
+          <w:rStyle w:val="VariableTok"/>
+        </w:rPr>
+        <w:t xml:space="preserve">Question</w:t>
+      </w:r>
+      <w:r>
+        <w:br/>
+      </w:r>
+      <w:r>
+        <w:rPr>
+          <w:rStyle w:val="VariableTok"/>
+        </w:rPr>
+        <w:t xml:space="preserve">restart</w:t>
+      </w:r>
+      <w:r>
+        <w:rPr>
+          <w:rStyle w:val="OperatorTok"/>
+        </w:rPr>
+        <w:t xml:space="preserve">:</w:t>
+      </w:r>
+      <w:r>
+        <w:br/>
+      </w:r>
+      <w:r>
+        <w:rPr>
+          <w:rStyle w:val="VariableTok"/>
+        </w:rPr>
+        <w:t xml:space="preserve">p</w:t>
+      </w:r>
+      <w:r>
+        <w:rPr>
+          <w:rStyle w:val="OperatorTok"/>
+        </w:rPr>
+        <w:t xml:space="preserve">:=</w:t>
+      </w:r>
+      <w:r>
+        <w:rPr>
+          <w:rStyle w:val="VariableTok"/>
+        </w:rPr>
+        <w:t xml:space="preserve">piecewise</w:t>
+      </w:r>
+      <w:r>
+        <w:rPr>
+          <w:rStyle w:val="NormalTok"/>
+        </w:rPr>
+        <w:t xml:space="preserve">(</w:t>
+      </w:r>
+      <w:r>
+        <w:rPr>
+          <w:rStyle w:val="VariableTok"/>
+        </w:rPr>
+        <w:t xml:space="preserve">x</w:t>
+      </w:r>
+      <w:r>
+        <w:rPr>
+          <w:rStyle w:val="OperatorTok"/>
+        </w:rPr>
+        <w:t xml:space="preserve">&lt;</w:t>
+      </w:r>
+      <w:r>
+        <w:rPr>
+          <w:rStyle w:val="FloatTok"/>
+        </w:rPr>
+        <w:t xml:space="preserve">8</w:t>
+      </w:r>
+      <w:r>
+        <w:rPr>
+          <w:rStyle w:val="OperatorTok"/>
+        </w:rPr>
+        <w:t xml:space="preserve">,</w:t>
+      </w:r>
+      <w:r>
+        <w:rPr>
+          <w:rStyle w:val="FloatTok"/>
+        </w:rPr>
+        <w:t xml:space="preserve">40</w:t>
+      </w:r>
+      <w:r>
+        <w:rPr>
+          <w:rStyle w:val="NormalTok"/>
+        </w:rPr>
+        <w:t xml:space="preserve">)</w:t>
+      </w:r>
+      <w:r>
+        <w:rPr>
+          <w:rStyle w:val="OperatorTok"/>
+        </w:rPr>
+        <w:t xml:space="preserve">:</w:t>
+      </w:r>
+      <w:r>
+        <w:br/>
+      </w:r>
+      <w:r>
+        <w:rPr>
+          <w:rStyle w:val="VariableTok"/>
+        </w:rPr>
+        <w:t xml:space="preserve">solve</w:t>
+      </w:r>
+      <w:r>
+        <w:rPr>
+          <w:rStyle w:val="NormalTok"/>
+        </w:rPr>
+        <w:t xml:space="preserve">([</w:t>
+      </w:r>
+      <w:r>
+        <w:br/>
+      </w:r>
+      <w:r>
+        <w:rPr>
+          <w:rStyle w:val="VariableTok"/>
+        </w:rPr>
+        <w:t xml:space="preserve">Ay</w:t>
+      </w:r>
+      <w:r>
+        <w:rPr>
+          <w:rStyle w:val="OperatorTok"/>
+        </w:rPr>
+        <w:t xml:space="preserve">+</w:t>
+      </w:r>
+      <w:r>
+        <w:rPr>
+          <w:rStyle w:val="VariableTok"/>
+        </w:rPr>
+        <w:t xml:space="preserve">By</w:t>
+      </w:r>
+      <w:r>
+        <w:rPr>
+          <w:rStyle w:val="OperatorTok"/>
+        </w:rPr>
+        <w:t xml:space="preserve">-</w:t>
+      </w:r>
+      <w:r>
+        <w:rPr>
+          <w:rStyle w:val="VariableTok"/>
+        </w:rPr>
+        <w:t xml:space="preserve">int</w:t>
+      </w:r>
+      <w:r>
+        <w:rPr>
+          <w:rStyle w:val="NormalTok"/>
+        </w:rPr>
+        <w:t xml:space="preserve">(</w:t>
+      </w:r>
+      <w:r>
+        <w:rPr>
+          <w:rStyle w:val="VariableTok"/>
+        </w:rPr>
+        <w:t xml:space="preserve">p</w:t>
+      </w:r>
+      <w:r>
+        <w:rPr>
+          <w:rStyle w:val="OperatorTok"/>
+        </w:rPr>
+        <w:t xml:space="preserve">,</w:t>
+      </w:r>
+      <w:r>
+        <w:rPr>
+          <w:rStyle w:val="NormalTok"/>
+        </w:rPr>
+        <w:t xml:space="preserve"> </w:t>
+      </w:r>
+      <w:r>
+        <w:rPr>
+          <w:rStyle w:val="VariableTok"/>
+        </w:rPr>
+        <w:t xml:space="preserve">x</w:t>
+      </w:r>
+      <w:r>
+        <w:rPr>
+          <w:rStyle w:val="OperatorTok"/>
+        </w:rPr>
+        <w:t xml:space="preserve">=</w:t>
+      </w:r>
+      <w:r>
+        <w:rPr>
+          <w:rStyle w:val="FloatTok"/>
+        </w:rPr>
+        <w:t xml:space="preserve">0</w:t>
+      </w:r>
+      <w:r>
+        <w:rPr>
+          <w:rStyle w:val="NormalTok"/>
+        </w:rPr>
+        <w:t xml:space="preserve">.</w:t>
+      </w:r>
+      <w:r>
+        <w:rPr>
+          <w:rStyle w:val="FloatTok"/>
+        </w:rPr>
+        <w:t xml:space="preserve">.11</w:t>
+      </w:r>
+      <w:r>
+        <w:rPr>
+          <w:rStyle w:val="NormalTok"/>
+        </w:rPr>
+        <w:t xml:space="preserve">)</w:t>
+      </w:r>
+      <w:r>
+        <w:rPr>
+          <w:rStyle w:val="OperatorTok"/>
+        </w:rPr>
+        <w:t xml:space="preserve">-</w:t>
+      </w:r>
+      <w:r>
+        <w:rPr>
+          <w:rStyle w:val="FloatTok"/>
+        </w:rPr>
+        <w:t xml:space="preserve">20</w:t>
+      </w:r>
+      <w:r>
+        <w:rPr>
+          <w:rStyle w:val="OperatorTok"/>
+        </w:rPr>
+        <w:t xml:space="preserve">,</w:t>
+      </w:r>
+      <w:r>
+        <w:br/>
+      </w:r>
+      <w:r>
+        <w:rPr>
+          <w:rStyle w:val="VariableTok"/>
+        </w:rPr>
+        <w:t xml:space="preserve">Ax</w:t>
+      </w:r>
+      <w:r>
+        <w:rPr>
+          <w:rStyle w:val="OperatorTok"/>
+        </w:rPr>
+        <w:t xml:space="preserve">,</w:t>
+      </w:r>
+      <w:r>
+        <w:rPr>
+          <w:rStyle w:val="NormalTok"/>
+        </w:rPr>
+        <w:t xml:space="preserve"> # </w:t>
+      </w:r>
+      <w:r>
+        <w:rPr>
+          <w:rStyle w:val="VariableTok"/>
+        </w:rPr>
+        <w:t xml:space="preserve">Only</w:t>
+      </w:r>
+      <w:r>
+        <w:rPr>
+          <w:rStyle w:val="NormalTok"/>
+        </w:rPr>
+        <w:t xml:space="preserve"> </w:t>
+      </w:r>
+      <w:r>
+        <w:rPr>
+          <w:rStyle w:val="VariableTok"/>
+        </w:rPr>
+        <w:t xml:space="preserve">x</w:t>
+      </w:r>
+      <w:r>
+        <w:rPr>
+          <w:rStyle w:val="NormalTok"/>
+        </w:rPr>
+        <w:t xml:space="preserve"> </w:t>
+      </w:r>
+      <w:r>
+        <w:rPr>
+          <w:rStyle w:val="VariableTok"/>
+        </w:rPr>
+        <w:t xml:space="preserve">force</w:t>
+      </w:r>
+      <w:r>
+        <w:br/>
+      </w:r>
+      <w:r>
+        <w:rPr>
+          <w:rStyle w:val="OperatorTok"/>
+        </w:rPr>
+        <w:t xml:space="preserve">-</w:t>
+      </w:r>
+      <w:r>
+        <w:rPr>
+          <w:rStyle w:val="VariableTok"/>
+        </w:rPr>
+        <w:t xml:space="preserve">int</w:t>
+      </w:r>
+      <w:r>
+        <w:rPr>
+          <w:rStyle w:val="NormalTok"/>
+        </w:rPr>
+        <w:t xml:space="preserve">(</w:t>
+      </w:r>
+      <w:r>
+        <w:rPr>
+          <w:rStyle w:val="VariableTok"/>
+        </w:rPr>
+        <w:t xml:space="preserve">x</w:t>
+      </w:r>
+      <w:r>
+        <w:rPr>
+          <w:rStyle w:val="OperatorTok"/>
+        </w:rPr>
+        <w:t xml:space="preserve">*</w:t>
+      </w:r>
+      <w:r>
+        <w:rPr>
+          <w:rStyle w:val="VariableTok"/>
+        </w:rPr>
+        <w:t xml:space="preserve">p</w:t>
+      </w:r>
+      <w:r>
+        <w:rPr>
+          <w:rStyle w:val="OperatorTok"/>
+        </w:rPr>
+        <w:t xml:space="preserve">,</w:t>
+      </w:r>
+      <w:r>
+        <w:rPr>
+          <w:rStyle w:val="VariableTok"/>
+        </w:rPr>
+        <w:t xml:space="preserve">x</w:t>
+      </w:r>
+      <w:r>
+        <w:rPr>
+          <w:rStyle w:val="OperatorTok"/>
+        </w:rPr>
+        <w:t xml:space="preserve">=</w:t>
+      </w:r>
+      <w:r>
+        <w:rPr>
+          <w:rStyle w:val="FloatTok"/>
+        </w:rPr>
+        <w:t xml:space="preserve">0</w:t>
+      </w:r>
+      <w:r>
+        <w:rPr>
+          <w:rStyle w:val="NormalTok"/>
+        </w:rPr>
+        <w:t xml:space="preserve">.</w:t>
+      </w:r>
+      <w:r>
+        <w:rPr>
+          <w:rStyle w:val="FloatTok"/>
+        </w:rPr>
+        <w:t xml:space="preserve">.11</w:t>
+      </w:r>
+      <w:r>
+        <w:rPr>
+          <w:rStyle w:val="NormalTok"/>
+        </w:rPr>
+        <w:t xml:space="preserve">)</w:t>
+      </w:r>
+      <w:r>
+        <w:rPr>
+          <w:rStyle w:val="OperatorTok"/>
+        </w:rPr>
+        <w:t xml:space="preserve">+</w:t>
+      </w:r>
+      <w:r>
+        <w:rPr>
+          <w:rStyle w:val="FloatTok"/>
+        </w:rPr>
+        <w:t xml:space="preserve">8</w:t>
+      </w:r>
+      <w:r>
+        <w:rPr>
+          <w:rStyle w:val="OperatorTok"/>
+        </w:rPr>
+        <w:t xml:space="preserve">*</w:t>
+      </w:r>
+      <w:r>
+        <w:rPr>
+          <w:rStyle w:val="VariableTok"/>
+        </w:rPr>
+        <w:t xml:space="preserve">By</w:t>
+      </w:r>
+      <w:r>
+        <w:rPr>
+          <w:rStyle w:val="OperatorTok"/>
+        </w:rPr>
+        <w:t xml:space="preserve">-</w:t>
+      </w:r>
+      <w:r>
+        <w:rPr>
+          <w:rStyle w:val="FloatTok"/>
+        </w:rPr>
+        <w:t xml:space="preserve">11</w:t>
+      </w:r>
+      <w:r>
+        <w:rPr>
+          <w:rStyle w:val="OperatorTok"/>
+        </w:rPr>
+        <w:t xml:space="preserve">*</w:t>
+      </w:r>
+      <w:r>
+        <w:rPr>
+          <w:rStyle w:val="FloatTok"/>
+        </w:rPr>
+        <w:t xml:space="preserve">20</w:t>
+      </w:r>
+      <w:r>
+        <w:rPr>
+          <w:rStyle w:val="OperatorTok"/>
+        </w:rPr>
+        <w:t xml:space="preserve">-</w:t>
+      </w:r>
+      <w:r>
+        <w:rPr>
+          <w:rStyle w:val="FloatTok"/>
+        </w:rPr>
+        <w:t xml:space="preserve">150</w:t>
+      </w:r>
+      <w:r>
+        <w:rPr>
+          <w:rStyle w:val="NormalTok"/>
+        </w:rPr>
+        <w:t xml:space="preserve">]</w:t>
+      </w:r>
+      <w:r>
+        <w:rPr>
+          <w:rStyle w:val="OperatorTok"/>
+        </w:rPr>
+        <w:t xml:space="preserve">,</w:t>
+      </w:r>
+      <w:r>
+        <w:rPr>
+          <w:rStyle w:val="NormalTok"/>
+        </w:rPr>
+        <w:t xml:space="preserve"> [</w:t>
+      </w:r>
+      <w:r>
+        <w:rPr>
+          <w:rStyle w:val="VariableTok"/>
+        </w:rPr>
+        <w:t xml:space="preserve">Ax</w:t>
+      </w:r>
+      <w:r>
+        <w:rPr>
+          <w:rStyle w:val="OperatorTok"/>
+        </w:rPr>
+        <w:t xml:space="preserve">,</w:t>
+      </w:r>
+      <w:r>
+        <w:rPr>
+          <w:rStyle w:val="VariableTok"/>
+        </w:rPr>
+        <w:t xml:space="preserve">Ay</w:t>
+      </w:r>
+      <w:r>
+        <w:rPr>
+          <w:rStyle w:val="OperatorTok"/>
+        </w:rPr>
+        <w:t xml:space="preserve">,</w:t>
+      </w:r>
+      <w:r>
+        <w:rPr>
+          <w:rStyle w:val="VariableTok"/>
+        </w:rPr>
+        <w:t xml:space="preserve">By</w:t>
+      </w:r>
+      <w:r>
+        <w:rPr>
+          <w:rStyle w:val="NormalTok"/>
+        </w:rPr>
+        <w:t xml:space="preserve">])</w:t>
+      </w:r>
+      <w:r>
+        <w:rPr>
+          <w:rStyle w:val="OperatorTok"/>
+        </w:rPr>
+        <w:t xml:space="preserve">;</w:t>
+      </w:r>
+      <w:r>
+        <w:rPr>
+          <w:rStyle w:val="NormalTok"/>
+        </w:rPr>
+        <w:t xml:space="preserve"> </w:t>
+      </w:r>
+      <w:r>
+        <w:rPr>
+          <w:rStyle w:val="VariableTok"/>
+        </w:rPr>
+        <w:t xml:space="preserve">assign</w:t>
+      </w:r>
+      <w:r>
+        <w:rPr>
+          <w:rStyle w:val="NormalTok"/>
+        </w:rPr>
+        <w:t xml:space="preserve">(</w:t>
+      </w:r>
+      <w:r>
+        <w:rPr>
+          <w:rStyle w:val="CommentTok"/>
+        </w:rPr>
+        <w:t xml:space="preserve">%);</w:t>
+      </w:r>
+      <w:r>
+        <w:br/>
+      </w:r>
+      <w:r>
+        <w:br/>
+      </w:r>
+      <w:r>
+        <w:rPr>
+          <w:rStyle w:val="NormalTok"/>
+        </w:rPr>
+        <w:t xml:space="preserve"># </w:t>
+      </w:r>
+      <w:r>
+        <w:rPr>
+          <w:rStyle w:val="VariableTok"/>
+        </w:rPr>
+        <w:t xml:space="preserve">Now</w:t>
+      </w:r>
+      <w:r>
+        <w:rPr>
+          <w:rStyle w:val="NormalTok"/>
+        </w:rPr>
+        <w:t xml:space="preserve"> </w:t>
+      </w:r>
+      <w:r>
+        <w:rPr>
+          <w:rStyle w:val="VariableTok"/>
+        </w:rPr>
+        <w:t xml:space="preserve">solve</w:t>
+      </w:r>
+      <w:r>
+        <w:rPr>
+          <w:rStyle w:val="NormalTok"/>
+        </w:rPr>
+        <w:t xml:space="preserve"> </w:t>
+      </w:r>
+      <w:r>
+        <w:rPr>
+          <w:rStyle w:val="KeywordTok"/>
+        </w:rPr>
+        <w:t xml:space="preserve">for</w:t>
+      </w:r>
+      <w:r>
+        <w:rPr>
+          <w:rStyle w:val="NormalTok"/>
+        </w:rPr>
+        <w:t xml:space="preserve"> </w:t>
+      </w:r>
+      <w:r>
+        <w:rPr>
+          <w:rStyle w:val="VariableTok"/>
+        </w:rPr>
+        <w:t xml:space="preserve">sheer</w:t>
+      </w:r>
+      <w:r>
+        <w:rPr>
+          <w:rStyle w:val="NormalTok"/>
+        </w:rPr>
+        <w:t xml:space="preserve"> </w:t>
+      </w:r>
+      <w:r>
+        <w:rPr>
+          <w:rStyle w:val="VariableTok"/>
+        </w:rPr>
+        <w:t xml:space="preserve">force</w:t>
+      </w:r>
+      <w:r>
+        <w:br/>
+      </w:r>
+      <w:r>
+        <w:br/>
+      </w:r>
+      <w:r>
+        <w:rPr>
+          <w:rStyle w:val="VariableTok"/>
+        </w:rPr>
+        <w:t xml:space="preserve">solve</w:t>
+      </w:r>
+      <w:r>
+        <w:rPr>
+          <w:rStyle w:val="NormalTok"/>
+        </w:rPr>
+        <w:t xml:space="preserve">([</w:t>
+      </w:r>
+      <w:r>
+        <w:br/>
+      </w:r>
+      <w:r>
+        <w:rPr>
+          <w:rStyle w:val="VariableTok"/>
+        </w:rPr>
+        <w:t xml:space="preserve">Ay</w:t>
+      </w:r>
+      <w:r>
+        <w:rPr>
+          <w:rStyle w:val="OperatorTok"/>
+        </w:rPr>
+        <w:t xml:space="preserve">-</w:t>
+      </w:r>
+      <w:r>
+        <w:rPr>
+          <w:rStyle w:val="VariableTok"/>
+        </w:rPr>
+        <w:t xml:space="preserve">int</w:t>
+      </w:r>
+      <w:r>
+        <w:rPr>
+          <w:rStyle w:val="NormalTok"/>
+        </w:rPr>
+        <w:t xml:space="preserve">(</w:t>
+      </w:r>
+      <w:r>
+        <w:rPr>
+          <w:rStyle w:val="VariableTok"/>
+        </w:rPr>
+        <w:t xml:space="preserve">p</w:t>
+      </w:r>
+      <w:r>
+        <w:rPr>
+          <w:rStyle w:val="OperatorTok"/>
+        </w:rPr>
+        <w:t xml:space="preserve">,</w:t>
+      </w:r>
+      <w:r>
+        <w:rPr>
+          <w:rStyle w:val="VariableTok"/>
+        </w:rPr>
+        <w:t xml:space="preserve">x</w:t>
+      </w:r>
+      <w:r>
+        <w:rPr>
+          <w:rStyle w:val="OperatorTok"/>
+        </w:rPr>
+        <w:t xml:space="preserve">=</w:t>
+      </w:r>
+      <w:r>
+        <w:rPr>
+          <w:rStyle w:val="FloatTok"/>
+        </w:rPr>
+        <w:t xml:space="preserve">0</w:t>
+      </w:r>
+      <w:r>
+        <w:rPr>
+          <w:rStyle w:val="NormalTok"/>
+        </w:rPr>
+        <w:t xml:space="preserve">..</w:t>
+      </w:r>
+      <w:r>
+        <w:rPr>
+          <w:rStyle w:val="VariableTok"/>
+        </w:rPr>
+        <w:t xml:space="preserve">x</w:t>
+      </w:r>
+      <w:r>
+        <w:rPr>
+          <w:rStyle w:val="NormalTok"/>
+        </w:rPr>
+        <w:t xml:space="preserve">)</w:t>
+      </w:r>
+      <w:r>
+        <w:rPr>
+          <w:rStyle w:val="OperatorTok"/>
+        </w:rPr>
+        <w:t xml:space="preserve">+</w:t>
+      </w:r>
+      <w:r>
+        <w:rPr>
+          <w:rStyle w:val="VariableTok"/>
+        </w:rPr>
+        <w:t xml:space="preserve">piecewise</w:t>
+      </w:r>
+      <w:r>
+        <w:rPr>
+          <w:rStyle w:val="NormalTok"/>
+        </w:rPr>
+        <w:t xml:space="preserve">(</w:t>
+      </w:r>
+      <w:r>
+        <w:rPr>
+          <w:rStyle w:val="VariableTok"/>
+        </w:rPr>
+        <w:t xml:space="preserve">x</w:t>
+      </w:r>
+      <w:r>
+        <w:rPr>
+          <w:rStyle w:val="OperatorTok"/>
+        </w:rPr>
+        <w:t xml:space="preserve">=</w:t>
+      </w:r>
+      <w:r>
+        <w:rPr>
+          <w:rStyle w:val="FloatTok"/>
+        </w:rPr>
+        <w:t xml:space="preserve">8</w:t>
+      </w:r>
+      <w:r>
+        <w:rPr>
+          <w:rStyle w:val="OperatorTok"/>
+        </w:rPr>
+        <w:t xml:space="preserve">,</w:t>
+      </w:r>
+      <w:r>
+        <w:rPr>
+          <w:rStyle w:val="NormalTok"/>
+        </w:rPr>
+        <w:t xml:space="preserve"> </w:t>
+      </w:r>
+      <w:r>
+        <w:rPr>
+          <w:rStyle w:val="VariableTok"/>
+        </w:rPr>
+        <w:t xml:space="preserve">By</w:t>
+      </w:r>
+      <w:r>
+        <w:rPr>
+          <w:rStyle w:val="NormalTok"/>
+        </w:rPr>
+        <w:t xml:space="preserve">)</w:t>
+      </w:r>
+      <w:r>
+        <w:rPr>
+          <w:rStyle w:val="OperatorTok"/>
+        </w:rPr>
+        <w:t xml:space="preserve">+</w:t>
+      </w:r>
+      <w:r>
+        <w:rPr>
+          <w:rStyle w:val="VariableTok"/>
+        </w:rPr>
+        <w:t xml:space="preserve">V</w:t>
+      </w:r>
+      <w:r>
+        <w:rPr>
+          <w:rStyle w:val="OperatorTok"/>
+        </w:rPr>
+        <w:t xml:space="preserve">,</w:t>
+      </w:r>
+      <w:r>
+        <w:br/>
+      </w:r>
+      <w:r>
+        <w:rPr>
+          <w:rStyle w:val="OperatorTok"/>
+        </w:rPr>
+        <w:t xml:space="preserve">-</w:t>
+      </w:r>
+      <w:r>
+        <w:rPr>
+          <w:rStyle w:val="VariableTok"/>
+        </w:rPr>
+        <w:t xml:space="preserve">int</w:t>
+      </w:r>
+      <w:r>
+        <w:rPr>
+          <w:rStyle w:val="NormalTok"/>
+        </w:rPr>
+        <w:t xml:space="preserve">(</w:t>
+      </w:r>
+      <w:r>
+        <w:rPr>
+          <w:rStyle w:val="VariableTok"/>
+        </w:rPr>
+        <w:t xml:space="preserve">x</w:t>
+      </w:r>
+      <w:r>
+        <w:rPr>
+          <w:rStyle w:val="OperatorTok"/>
+        </w:rPr>
+        <w:t xml:space="preserve">*</w:t>
+      </w:r>
+      <w:r>
+        <w:rPr>
+          <w:rStyle w:val="VariableTok"/>
+        </w:rPr>
+        <w:t xml:space="preserve">p</w:t>
+      </w:r>
+      <w:r>
+        <w:rPr>
+          <w:rStyle w:val="OperatorTok"/>
+        </w:rPr>
+        <w:t xml:space="preserve">,</w:t>
+      </w:r>
+      <w:r>
+        <w:rPr>
+          <w:rStyle w:val="VariableTok"/>
+        </w:rPr>
+        <w:t xml:space="preserve">x</w:t>
+      </w:r>
+      <w:r>
+        <w:rPr>
+          <w:rStyle w:val="OperatorTok"/>
+        </w:rPr>
+        <w:t xml:space="preserve">=</w:t>
+      </w:r>
+      <w:r>
+        <w:rPr>
+          <w:rStyle w:val="FloatTok"/>
+        </w:rPr>
+        <w:t xml:space="preserve">0</w:t>
+      </w:r>
+      <w:r>
+        <w:rPr>
+          <w:rStyle w:val="NormalTok"/>
+        </w:rPr>
+        <w:t xml:space="preserve">..</w:t>
+      </w:r>
+      <w:r>
+        <w:rPr>
+          <w:rStyle w:val="VariableTok"/>
+        </w:rPr>
+        <w:t xml:space="preserve">x</w:t>
+      </w:r>
+      <w:r>
+        <w:rPr>
+          <w:rStyle w:val="NormalTok"/>
+        </w:rPr>
+        <w:t xml:space="preserve">)</w:t>
+      </w:r>
+      <w:r>
+        <w:rPr>
+          <w:rStyle w:val="OperatorTok"/>
+        </w:rPr>
+        <w:t xml:space="preserve">+</w:t>
+      </w:r>
+      <w:r>
+        <w:rPr>
+          <w:rStyle w:val="VariableTok"/>
+        </w:rPr>
+        <w:t xml:space="preserve">piecewise</w:t>
+      </w:r>
+      <w:r>
+        <w:rPr>
+          <w:rStyle w:val="NormalTok"/>
+        </w:rPr>
+        <w:t xml:space="preserve">(</w:t>
+      </w:r>
+      <w:r>
+        <w:rPr>
+          <w:rStyle w:val="VariableTok"/>
+        </w:rPr>
+        <w:t xml:space="preserve">x</w:t>
+      </w:r>
+      <w:r>
+        <w:rPr>
+          <w:rStyle w:val="OperatorTok"/>
+        </w:rPr>
+        <w:t xml:space="preserve">=</w:t>
+      </w:r>
+      <w:r>
+        <w:rPr>
+          <w:rStyle w:val="FloatTok"/>
+        </w:rPr>
+        <w:t xml:space="preserve">8</w:t>
+      </w:r>
+      <w:r>
+        <w:rPr>
+          <w:rStyle w:val="OperatorTok"/>
+        </w:rPr>
+        <w:t xml:space="preserve">,</w:t>
+      </w:r>
+      <w:r>
+        <w:rPr>
+          <w:rStyle w:val="NormalTok"/>
+        </w:rPr>
+        <w:t xml:space="preserve"> </w:t>
+      </w:r>
+      <w:r>
+        <w:rPr>
+          <w:rStyle w:val="VariableTok"/>
+        </w:rPr>
+        <w:t xml:space="preserve">By</w:t>
+      </w:r>
+      <w:r>
+        <w:rPr>
+          <w:rStyle w:val="OperatorTok"/>
+        </w:rPr>
+        <w:t xml:space="preserve">*</w:t>
+      </w:r>
+      <w:r>
+        <w:rPr>
+          <w:rStyle w:val="FloatTok"/>
+        </w:rPr>
+        <w:t xml:space="preserve">8</w:t>
+      </w:r>
+      <w:r>
+        <w:rPr>
+          <w:rStyle w:val="NormalTok"/>
+        </w:rPr>
+        <w:t xml:space="preserve">)</w:t>
+      </w:r>
+      <w:r>
+        <w:rPr>
+          <w:rStyle w:val="OperatorTok"/>
+        </w:rPr>
+        <w:t xml:space="preserve">+</w:t>
+      </w:r>
+      <w:r>
+        <w:rPr>
+          <w:rStyle w:val="VariableTok"/>
+        </w:rPr>
+        <w:t xml:space="preserve">x</w:t>
+      </w:r>
+      <w:r>
+        <w:rPr>
+          <w:rStyle w:val="OperatorTok"/>
+        </w:rPr>
+        <w:t xml:space="preserve">*</w:t>
+      </w:r>
+      <w:r>
+        <w:rPr>
+          <w:rStyle w:val="VariableTok"/>
+        </w:rPr>
+        <w:t xml:space="preserve">V</w:t>
+      </w:r>
+      <w:r>
+        <w:rPr>
+          <w:rStyle w:val="OperatorTok"/>
+        </w:rPr>
+        <w:t xml:space="preserve">+</w:t>
+      </w:r>
+      <w:r>
+        <w:rPr>
+          <w:rStyle w:val="VariableTok"/>
+        </w:rPr>
+        <w:t xml:space="preserve">M</w:t>
+      </w:r>
+      <w:r>
+        <w:rPr>
+          <w:rStyle w:val="NormalTok"/>
+        </w:rPr>
+        <w:t xml:space="preserve">]</w:t>
+      </w:r>
+      <w:r>
+        <w:rPr>
+          <w:rStyle w:val="OperatorTok"/>
+        </w:rPr>
+        <w:t xml:space="preserve">,</w:t>
+      </w:r>
+      <w:r>
+        <w:rPr>
+          <w:rStyle w:val="NormalTok"/>
+        </w:rPr>
+        <w:t xml:space="preserve"> [</w:t>
+      </w:r>
+      <w:r>
+        <w:rPr>
+          <w:rStyle w:val="VariableTok"/>
+        </w:rPr>
+        <w:t xml:space="preserve">M</w:t>
+      </w:r>
+      <w:r>
+        <w:rPr>
+          <w:rStyle w:val="OperatorTok"/>
+        </w:rPr>
+        <w:t xml:space="preserve">,</w:t>
+      </w:r>
+      <w:r>
+        <w:rPr>
+          <w:rStyle w:val="NormalTok"/>
+        </w:rPr>
+        <w:t xml:space="preserve"> </w:t>
+      </w:r>
+      <w:r>
+        <w:rPr>
+          <w:rStyle w:val="VariableTok"/>
+        </w:rPr>
+        <w:t xml:space="preserve">V</w:t>
+      </w:r>
+      <w:r>
+        <w:rPr>
+          <w:rStyle w:val="NormalTok"/>
+        </w:rPr>
+        <w:t xml:space="preserve">])</w:t>
+      </w:r>
+      <w:r>
+        <w:rPr>
+          <w:rStyle w:val="OperatorTok"/>
+        </w:rPr>
+        <w:t xml:space="preserve">;</w:t>
+      </w:r>
+      <w:r>
+        <w:rPr>
+          <w:rStyle w:val="NormalTok"/>
+        </w:rPr>
+        <w:t xml:space="preserve"> </w:t>
+      </w:r>
+      <w:r>
+        <w:rPr>
+          <w:rStyle w:val="VariableTok"/>
+        </w:rPr>
+        <w:t xml:space="preserve">assign</w:t>
+      </w:r>
+      <w:r>
+        <w:rPr>
+          <w:rStyle w:val="NormalTok"/>
+        </w:rPr>
+        <w:t xml:space="preserve">(</w:t>
+      </w:r>
+      <w:r>
+        <w:rPr>
+          <w:rStyle w:val="CommentTok"/>
+        </w:rPr>
+        <w:t xml:space="preserve">%);</w:t>
+      </w:r>
+      <w:r>
+        <w:br/>
+      </w:r>
+      <w:r>
+        <w:rPr>
+          <w:rStyle w:val="VariableTok"/>
+        </w:rPr>
+        <w:t xml:space="preserve">plot</w:t>
+      </w:r>
+      <w:r>
+        <w:rPr>
+          <w:rStyle w:val="NormalTok"/>
+        </w:rPr>
+        <w:t xml:space="preserve">([</w:t>
+      </w:r>
+      <w:r>
+        <w:rPr>
+          <w:rStyle w:val="VariableTok"/>
+        </w:rPr>
+        <w:t xml:space="preserve">V</w:t>
+      </w:r>
+      <w:r>
+        <w:rPr>
+          <w:rStyle w:val="OperatorTok"/>
+        </w:rPr>
+        <w:t xml:space="preserve">,</w:t>
+      </w:r>
+      <w:r>
+        <w:rPr>
+          <w:rStyle w:val="VariableTok"/>
+        </w:rPr>
+        <w:t xml:space="preserve">M</w:t>
+      </w:r>
+      <w:r>
+        <w:rPr>
+          <w:rStyle w:val="NormalTok"/>
+        </w:rPr>
+        <w:t xml:space="preserve">]</w:t>
+      </w:r>
+      <w:r>
+        <w:rPr>
+          <w:rStyle w:val="OperatorTok"/>
+        </w:rPr>
+        <w:t xml:space="preserve">,</w:t>
+      </w:r>
+      <w:r>
+        <w:rPr>
+          <w:rStyle w:val="NormalTok"/>
+        </w:rPr>
+        <w:t xml:space="preserve"> </w:t>
+      </w:r>
+      <w:r>
+        <w:rPr>
+          <w:rStyle w:val="VariableTok"/>
+        </w:rPr>
+        <w:t xml:space="preserve">x</w:t>
+      </w:r>
+      <w:r>
+        <w:rPr>
+          <w:rStyle w:val="OperatorTok"/>
+        </w:rPr>
+        <w:t xml:space="preserve">=</w:t>
+      </w:r>
+      <w:r>
+        <w:rPr>
+          <w:rStyle w:val="FloatTok"/>
+        </w:rPr>
+        <w:t xml:space="preserve">0</w:t>
+      </w:r>
+      <w:r>
+        <w:rPr>
+          <w:rStyle w:val="NormalTok"/>
+        </w:rPr>
+        <w:t xml:space="preserve">.</w:t>
+      </w:r>
+      <w:r>
+        <w:rPr>
+          <w:rStyle w:val="FloatTok"/>
+        </w:rPr>
+        <w:t xml:space="preserve">.11</w:t>
+      </w:r>
+      <w:r>
+        <w:rPr>
+          <w:rStyle w:val="NormalTok"/>
+        </w:rPr>
+        <w:t xml:space="preserve">)</w:t>
+      </w:r>
+      <w:r>
+        <w:rPr>
+          <w:rStyle w:val="OperatorTok"/>
+        </w:rPr>
+        <w:t xml:space="preserve">;</w:t>
+      </w:r>
+    </w:p>
+    <w:p>
+      <w:pPr>
+        <w:pStyle w:val="FirstParagraph"/>
+      </w:pPr>
+      <w:r>
+        <w:drawing>
+          <wp:inline>
+            <wp:extent cx="5334000" cy="4800600"/>
+            <wp:effectExtent b="0" l="0" r="0" t="0"/>
+            <wp:docPr descr="image" title="" id="60" name="Picture"/>
+            <a:graphic>
+              <a:graphicData uri="http://schemas.openxmlformats.org/drawingml/2006/picture">
+                <pic:pic>
+                  <pic:nvPicPr>
+                    <pic:cNvPr descr="l13-pbq-o.png" id="61" name="Picture"/>
+                    <pic:cNvPicPr>
+                      <a:picLocks noChangeArrowheads="1" noChangeAspect="1"/>
+                    </pic:cNvPicPr>
+                  </pic:nvPicPr>
+                  <pic:blipFill>
+                    <a:blip r:embed="rId59"/>
+                    <a:stretch>
+                      <a:fillRect/>
+                    </a:stretch>
+                  </pic:blipFill>
+                  <pic:spPr bwMode="auto">
+                    <a:xfrm>
+                      <a:off x="0" y="0"/>
+                      <a:ext cx="5334000" cy="4800600"/>
+                    </a:xfrm>
+                    <a:prstGeom prst="rect">
+                      <a:avLst/>
+                    </a:prstGeom>
+                    <a:noFill/>
+                    <a:ln w="9525">
+                      <a:noFill/>
+                      <a:headEnd/>
+                      <a:tailEnd/>
+                    </a:ln>
+                  </pic:spPr>
+                </pic:pic>
+              </a:graphicData>
+            </a:graphic>
+          </wp:inline>
+        </w:drawing>
+      </w:r>
+    </w:p>
+    <w:p>
+      <w:pPr>
+        <w:pStyle w:val="BodyText"/>
+      </w:pPr>
+      <w:r>
+        <w:t xml:space="preserve">We can see that initially the sheer force (red) is pointing down, but it eventually becomes more positive before reaching an upper limit once no new forces are being introduced.</w:t>
+      </w:r>
+    </w:p>
+    <w:p>
+      <w:pPr>
+        <w:pStyle w:val="BodyText"/>
+      </w:pPr>
+      <w:r>
+        <w:t xml:space="preserve">In regards to the moment, it initially starts at 0, then increases to a maximum point before continuously decreasing to a lower and lower value depending on the distance at which we calculate it.</w:t>
+      </w:r>
+    </w:p>
+    <w:p>
+      <w:pPr>
+        <w:pStyle w:val="BodyText"/>
+      </w:pPr>
+      <w:r>
+        <w:t xml:space="preserve">The negative moment means that it’s acting into the page since it was assumed that the moment was acting out of the page in our initial assumptions.</w:t>
+      </w:r>
+    </w:p>
+    <w:bookmarkEnd w:id="62"/>
+    <w:bookmarkEnd w:id="63"/>
     <w:sectPr/>
   </w:body>
 </w:document>

</xml_diff>